<commit_message>
added Spring MVC to notes
</commit_message>
<xml_diff>
--- a/Java Interview Notes.docx
+++ b/Java Interview Notes.docx
@@ -1669,13 +1669,105 @@
           <w:shd w:val="clear" w:color="auto" w:fill="FFFFFF"/>
         </w:rPr>
       </w:pPr>
-      <w:r>
-        <w:rPr>
-          <w:rFonts w:ascii="Segoe UI" w:hAnsi="Segoe UI" w:cs="Segoe UI"/>
-          <w:color w:val="333333"/>
-          <w:shd w:val="clear" w:color="auto" w:fill="FFFFFF"/>
-        </w:rPr>
-        <w:tab/>
+    </w:p>
+    <w:p>
+      <w:pPr>
+        <w:shd w:val="clear" w:color="auto" w:fill="FFFFFF"/>
+        <w:textAlignment w:val="baseline"/>
+        <w:rPr>
+          <w:rFonts w:ascii="Segoe UI" w:hAnsi="Segoe UI" w:cs="Segoe UI"/>
+          <w:color w:val="333333"/>
+          <w:shd w:val="clear" w:color="auto" w:fill="FFFFFF"/>
+        </w:rPr>
+      </w:pPr>
+    </w:p>
+    <w:p>
+      <w:pPr>
+        <w:shd w:val="clear" w:color="auto" w:fill="FFFFFF"/>
+        <w:textAlignment w:val="baseline"/>
+        <w:rPr>
+          <w:rFonts w:ascii="Segoe UI" w:hAnsi="Segoe UI" w:cs="Segoe UI"/>
+          <w:color w:val="333333"/>
+          <w:shd w:val="clear" w:color="auto" w:fill="FFFFFF"/>
+        </w:rPr>
+      </w:pPr>
+    </w:p>
+    <w:p>
+      <w:pPr>
+        <w:shd w:val="clear" w:color="auto" w:fill="FFFFFF"/>
+        <w:textAlignment w:val="baseline"/>
+        <w:rPr>
+          <w:rFonts w:ascii="Segoe UI" w:hAnsi="Segoe UI" w:cs="Segoe UI"/>
+          <w:color w:val="333333"/>
+          <w:shd w:val="clear" w:color="auto" w:fill="FFFFFF"/>
+        </w:rPr>
+      </w:pPr>
+    </w:p>
+    <w:p>
+      <w:pPr>
+        <w:shd w:val="clear" w:color="auto" w:fill="FFFFFF"/>
+        <w:textAlignment w:val="baseline"/>
+        <w:rPr>
+          <w:rFonts w:ascii="Segoe UI" w:hAnsi="Segoe UI" w:cs="Segoe UI"/>
+          <w:color w:val="333333"/>
+          <w:shd w:val="clear" w:color="auto" w:fill="FFFFFF"/>
+        </w:rPr>
+      </w:pPr>
+    </w:p>
+    <w:p>
+      <w:pPr>
+        <w:shd w:val="clear" w:color="auto" w:fill="FFFFFF"/>
+        <w:textAlignment w:val="baseline"/>
+        <w:rPr>
+          <w:rFonts w:ascii="Segoe UI" w:hAnsi="Segoe UI" w:cs="Segoe UI"/>
+          <w:color w:val="333333"/>
+          <w:shd w:val="clear" w:color="auto" w:fill="FFFFFF"/>
+        </w:rPr>
+      </w:pPr>
+    </w:p>
+    <w:p>
+      <w:pPr>
+        <w:shd w:val="clear" w:color="auto" w:fill="FFFFFF"/>
+        <w:jc w:val="center"/>
+        <w:textAlignment w:val="baseline"/>
+        <w:rPr>
+          <w:rFonts w:ascii="Segoe UI" w:hAnsi="Segoe UI" w:cs="Segoe UI"/>
+          <w:b/>
+          <w:bCs/>
+          <w:color w:val="333333"/>
+          <w:sz w:val="56"/>
+          <w:szCs w:val="56"/>
+          <w:shd w:val="clear" w:color="auto" w:fill="FFFFFF"/>
+        </w:rPr>
+      </w:pPr>
+    </w:p>
+    <w:p>
+      <w:pPr>
+        <w:shd w:val="clear" w:color="auto" w:fill="FFFFFF"/>
+        <w:jc w:val="center"/>
+        <w:textAlignment w:val="baseline"/>
+        <w:rPr>
+          <w:rFonts w:ascii="Segoe UI" w:hAnsi="Segoe UI" w:cs="Segoe UI"/>
+          <w:b/>
+          <w:bCs/>
+          <w:color w:val="333333"/>
+          <w:sz w:val="56"/>
+          <w:szCs w:val="56"/>
+          <w:shd w:val="clear" w:color="auto" w:fill="FFFFFF"/>
+        </w:rPr>
+      </w:pPr>
+      <w:r>
+        <w:rPr>
+          <w:rFonts w:ascii="Segoe UI" w:hAnsi="Segoe UI" w:cs="Segoe UI"/>
+          <w:b/>
+          <w:bCs/>
+          <w:color w:val="333333"/>
+          <w:sz w:val="56"/>
+          <w:szCs w:val="56"/>
+          <w:shd w:val="clear" w:color="auto" w:fill="FFFFFF"/>
+        </w:rPr>
+        <w:lastRenderedPageBreak/>
+        <w:t>Spring Boot:</w:t>
       </w:r>
     </w:p>
     <w:p>
@@ -1753,6 +1845,2208 @@
           <w:szCs w:val="26"/>
         </w:rPr>
       </w:pPr>
+    </w:p>
+    <w:p>
+      <w:r>
+        <w:t xml:space="preserve">Default port for spring boot is localhost:8080. For this you need to add 'spring boot web dependency'. </w:t>
+      </w:r>
+    </w:p>
+    <w:p/>
+    <w:p>
+      <w:r>
+        <w:t xml:space="preserve">If you want to change the port number then you need to add property in Resources-&gt; </w:t>
+      </w:r>
+      <w:proofErr w:type="spellStart"/>
+      <w:r>
+        <w:t>Application.yml</w:t>
+      </w:r>
+      <w:proofErr w:type="spellEnd"/>
+      <w:r>
+        <w:t xml:space="preserve"> - &gt; </w:t>
+      </w:r>
+      <w:proofErr w:type="spellStart"/>
+      <w:proofErr w:type="gramStart"/>
+      <w:r>
+        <w:t>server.port</w:t>
+      </w:r>
+      <w:proofErr w:type="spellEnd"/>
+      <w:proofErr w:type="gramEnd"/>
+      <w:r>
+        <w:t xml:space="preserve">: 1010 </w:t>
+      </w:r>
+    </w:p>
+    <w:p/>
+    <w:p>
+      <w:r>
+        <w:t xml:space="preserve">After running application, spring boot search for index.html file from resource/static and execute in default browser. </w:t>
+      </w:r>
+    </w:p>
+    <w:p/>
+    <w:p>
+      <w:r>
+        <w:t>To restart automatically, check the box in Preferences -&gt; compiler -&gt; auto build</w:t>
+      </w:r>
+    </w:p>
+    <w:p/>
+    <w:p>
+      <w:r>
+        <w:rPr>
+          <w:b/>
+          <w:bCs/>
+        </w:rPr>
+        <w:t>Spring MVC</w:t>
+      </w:r>
+      <w:r>
+        <w:t>: (Model view Controller)</w:t>
+      </w:r>
+    </w:p>
+    <w:p>
+      <w:r>
+        <w:tab/>
+        <w:t>MVC is an architectural design pattern.</w:t>
+      </w:r>
+    </w:p>
+    <w:p>
+      <w:pPr>
+        <w:rPr>
+          <w:b/>
+          <w:bCs/>
+        </w:rPr>
+      </w:pPr>
+      <w:r>
+        <w:rPr>
+          <w:rFonts w:ascii="Times New Roman" w:hAnsi="Times New Roman" w:cs="Times New Roman"/>
+        </w:rPr>
+        <w:tab/>
+      </w:r>
+      <w:r>
+        <w:t xml:space="preserve">Using MVC, we can develop our applications with </w:t>
+      </w:r>
+      <w:r>
+        <w:rPr>
+          <w:b/>
+          <w:bCs/>
+        </w:rPr>
+        <w:t>loosely coupling</w:t>
+      </w:r>
+    </w:p>
+    <w:p>
+      <w:pPr>
+        <w:rPr>
+          <w:b/>
+          <w:bCs/>
+        </w:rPr>
+      </w:pPr>
+      <w:r>
+        <w:rPr>
+          <w:b/>
+          <w:bCs/>
+        </w:rPr>
+        <w:t xml:space="preserve"> </w:t>
+      </w:r>
+    </w:p>
+    <w:p>
+      <w:r>
+        <w:t>Us</w:t>
+      </w:r>
+      <w:r>
+        <w:t>i</w:t>
+      </w:r>
+      <w:r>
+        <w:t>ng Spring MVC we can develop below 2 types of applications:</w:t>
+      </w:r>
+    </w:p>
+    <w:p>
+      <w:pPr>
+        <w:pStyle w:val="ListParagraph"/>
+        <w:numPr>
+          <w:ilvl w:val="4"/>
+          <w:numId w:val="9"/>
+        </w:numPr>
+      </w:pPr>
+      <w:r>
+        <w:t>Web Applications</w:t>
+      </w:r>
+    </w:p>
+    <w:p>
+      <w:pPr>
+        <w:pStyle w:val="ListParagraph"/>
+        <w:numPr>
+          <w:ilvl w:val="4"/>
+          <w:numId w:val="9"/>
+        </w:numPr>
+      </w:pPr>
+      <w:r>
+        <w:t>Distributed applications</w:t>
+      </w:r>
+    </w:p>
+    <w:p>
+      <w:pPr>
+        <w:pStyle w:val="ListParagraph"/>
+        <w:ind w:left="2880"/>
+      </w:pPr>
+    </w:p>
+    <w:p>
+      <w:pPr>
+        <w:pStyle w:val="ListParagraph"/>
+        <w:ind w:left="2880"/>
+      </w:pPr>
+    </w:p>
+    <w:p>
+      <w:r>
+        <w:t xml:space="preserve">HTTP request </w:t>
+      </w:r>
+      <w:r>
+        <w:t xml:space="preserve"> </w:t>
+      </w:r>
+      <w:r>
+        <w:t xml:space="preserve">  </w:t>
+      </w:r>
+      <w:r>
+        <w:tab/>
+      </w:r>
+      <w:r>
+        <w:tab/>
+      </w:r>
+      <w:r>
+        <w:tab/>
+      </w:r>
+      <w:r>
+        <w:tab/>
+      </w:r>
+      <w:r>
+        <w:tab/>
+      </w:r>
+      <w:r>
+        <w:tab/>
+      </w:r>
+      <w:r>
+        <w:tab/>
+      </w:r>
+      <w:r>
+        <w:tab/>
+      </w:r>
+      <w:r>
+        <w:tab/>
+      </w:r>
+      <w:r>
+        <w:tab/>
+        <w:t xml:space="preserve">            </w:t>
+      </w:r>
+      <w:r>
+        <w:t xml:space="preserve">HTTP </w:t>
+      </w:r>
+      <w:r>
+        <w:t>response</w:t>
+      </w:r>
+      <w:r>
+        <w:t xml:space="preserve"> </w:t>
+      </w:r>
+    </w:p>
+    <w:p>
+      <w:r>
+        <w:rPr>
+          <w:noProof/>
+        </w:rPr>
+        <mc:AlternateContent>
+          <mc:Choice Requires="wps">
+            <w:drawing>
+              <wp:anchor distT="0" distB="0" distL="114300" distR="114300" simplePos="0" relativeHeight="251674624" behindDoc="0" locked="0" layoutInCell="1" allowOverlap="1" wp14:anchorId="38AAAA93" wp14:editId="3805AC47">
+                <wp:simplePos x="0" y="0"/>
+                <wp:positionH relativeFrom="column">
+                  <wp:posOffset>6235700</wp:posOffset>
+                </wp:positionH>
+                <wp:positionV relativeFrom="paragraph">
+                  <wp:posOffset>22225</wp:posOffset>
+                </wp:positionV>
+                <wp:extent cx="127000" cy="336550"/>
+                <wp:effectExtent l="19050" t="19050" r="44450" b="25400"/>
+                <wp:wrapNone/>
+                <wp:docPr id="6" name="Arrow: Up 6"/>
+                <wp:cNvGraphicFramePr/>
+                <a:graphic xmlns:a="http://schemas.openxmlformats.org/drawingml/2006/main">
+                  <a:graphicData uri="http://schemas.microsoft.com/office/word/2010/wordprocessingShape">
+                    <wps:wsp>
+                      <wps:cNvSpPr/>
+                      <wps:spPr>
+                        <a:xfrm>
+                          <a:off x="0" y="0"/>
+                          <a:ext cx="127000" cy="336550"/>
+                        </a:xfrm>
+                        <a:prstGeom prst="upArrow">
+                          <a:avLst/>
+                        </a:prstGeom>
+                      </wps:spPr>
+                      <wps:style>
+                        <a:lnRef idx="2">
+                          <a:schemeClr val="accent2"/>
+                        </a:lnRef>
+                        <a:fillRef idx="1">
+                          <a:schemeClr val="lt1"/>
+                        </a:fillRef>
+                        <a:effectRef idx="0">
+                          <a:schemeClr val="accent2"/>
+                        </a:effectRef>
+                        <a:fontRef idx="minor">
+                          <a:schemeClr val="dk1"/>
+                        </a:fontRef>
+                      </wps:style>
+                      <wps:bodyPr rot="0" spcFirstLastPara="0" vertOverflow="overflow" horzOverflow="overflow" vert="horz" wrap="square" lIns="91440" tIns="45720" rIns="91440" bIns="45720" numCol="1" spcCol="0" rtlCol="0" fromWordArt="0" anchor="ctr" anchorCtr="0" forceAA="0" compatLnSpc="1">
+                        <a:prstTxWarp prst="textNoShape">
+                          <a:avLst/>
+                        </a:prstTxWarp>
+                        <a:noAutofit/>
+                      </wps:bodyPr>
+                    </wps:wsp>
+                  </a:graphicData>
+                </a:graphic>
+                <wp14:sizeRelH relativeFrom="margin">
+                  <wp14:pctWidth>0</wp14:pctWidth>
+                </wp14:sizeRelH>
+                <wp14:sizeRelV relativeFrom="margin">
+                  <wp14:pctHeight>0</wp14:pctHeight>
+                </wp14:sizeRelV>
+              </wp:anchor>
+            </w:drawing>
+          </mc:Choice>
+          <mc:Fallback>
+            <w:pict>
+              <v:shapetype w14:anchorId="10B6E3E4" id="_x0000_t68" coordsize="21600,21600" o:spt="68" adj="5400,5400" path="m0@0l@1@0@1,21600@2,21600@2@0,21600@0,10800,xe">
+                <v:stroke joinstyle="miter"/>
+                <v:formulas>
+                  <v:f eqn="val #0"/>
+                  <v:f eqn="val #1"/>
+                  <v:f eqn="sum 21600 0 #1"/>
+                  <v:f eqn="prod #0 #1 10800"/>
+                  <v:f eqn="sum #0 0 @3"/>
+                </v:formulas>
+                <v:path o:connecttype="custom" o:connectlocs="10800,0;0,@0;10800,21600;21600,@0" o:connectangles="270,180,90,0" textboxrect="@1,@4,@2,21600"/>
+                <v:handles>
+                  <v:h position="#1,#0" xrange="0,10800" yrange="0,21600"/>
+                </v:handles>
+              </v:shapetype>
+              <v:shape id="Arrow: Up 6" o:spid="_x0000_s1026" type="#_x0000_t68" style="position:absolute;margin-left:491pt;margin-top:1.75pt;width:10pt;height:26.5pt;z-index:251674624;visibility:visible;mso-wrap-style:square;mso-width-percent:0;mso-height-percent:0;mso-wrap-distance-left:9pt;mso-wrap-distance-top:0;mso-wrap-distance-right:9pt;mso-wrap-distance-bottom:0;mso-position-horizontal:absolute;mso-position-horizontal-relative:text;mso-position-vertical:absolute;mso-position-vertical-relative:text;mso-width-percent:0;mso-height-percent:0;mso-width-relative:margin;mso-height-relative:margin;v-text-anchor:middle" o:gfxdata="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" adj="4075" fillcolor="white [3201]" strokecolor="#ed7d31 [3205]" strokeweight="1pt"/>
+            </w:pict>
+          </mc:Fallback>
+        </mc:AlternateContent>
+      </w:r>
+      <w:r>
+        <w:rPr>
+          <w:noProof/>
+        </w:rPr>
+        <mc:AlternateContent>
+          <mc:Choice Requires="wps">
+            <w:drawing>
+              <wp:anchor distT="0" distB="0" distL="114300" distR="114300" simplePos="0" relativeHeight="251676672" behindDoc="0" locked="0" layoutInCell="1" allowOverlap="1" wp14:anchorId="1386D34D" wp14:editId="0F3029FF">
+                <wp:simplePos x="0" y="0"/>
+                <wp:positionH relativeFrom="column">
+                  <wp:posOffset>323850</wp:posOffset>
+                </wp:positionH>
+                <wp:positionV relativeFrom="paragraph">
+                  <wp:posOffset>9525</wp:posOffset>
+                </wp:positionV>
+                <wp:extent cx="127000" cy="361950"/>
+                <wp:effectExtent l="19050" t="0" r="44450" b="38100"/>
+                <wp:wrapNone/>
+                <wp:docPr id="7" name="Arrow: Down 7"/>
+                <wp:cNvGraphicFramePr/>
+                <a:graphic xmlns:a="http://schemas.openxmlformats.org/drawingml/2006/main">
+                  <a:graphicData uri="http://schemas.microsoft.com/office/word/2010/wordprocessingShape">
+                    <wps:wsp>
+                      <wps:cNvSpPr/>
+                      <wps:spPr>
+                        <a:xfrm>
+                          <a:off x="0" y="0"/>
+                          <a:ext cx="127000" cy="361950"/>
+                        </a:xfrm>
+                        <a:prstGeom prst="downArrow">
+                          <a:avLst/>
+                        </a:prstGeom>
+                      </wps:spPr>
+                      <wps:style>
+                        <a:lnRef idx="2">
+                          <a:schemeClr val="accent2"/>
+                        </a:lnRef>
+                        <a:fillRef idx="1">
+                          <a:schemeClr val="lt1"/>
+                        </a:fillRef>
+                        <a:effectRef idx="0">
+                          <a:schemeClr val="accent2"/>
+                        </a:effectRef>
+                        <a:fontRef idx="minor">
+                          <a:schemeClr val="dk1"/>
+                        </a:fontRef>
+                      </wps:style>
+                      <wps:bodyPr rot="0" spcFirstLastPara="0" vertOverflow="overflow" horzOverflow="overflow" vert="horz" wrap="square" lIns="91440" tIns="45720" rIns="91440" bIns="45720" numCol="1" spcCol="0" rtlCol="0" fromWordArt="0" anchor="ctr" anchorCtr="0" forceAA="0" compatLnSpc="1">
+                        <a:prstTxWarp prst="textNoShape">
+                          <a:avLst/>
+                        </a:prstTxWarp>
+                        <a:noAutofit/>
+                      </wps:bodyPr>
+                    </wps:wsp>
+                  </a:graphicData>
+                </a:graphic>
+                <wp14:sizeRelH relativeFrom="margin">
+                  <wp14:pctWidth>0</wp14:pctWidth>
+                </wp14:sizeRelH>
+                <wp14:sizeRelV relativeFrom="margin">
+                  <wp14:pctHeight>0</wp14:pctHeight>
+                </wp14:sizeRelV>
+              </wp:anchor>
+            </w:drawing>
+          </mc:Choice>
+          <mc:Fallback>
+            <w:pict>
+              <v:shapetype w14:anchorId="194D5AA2" id="_x0000_t67" coordsize="21600,21600" o:spt="67" adj="16200,5400" path="m0@0l@1@0@1,0@2,0@2@0,21600@0,10800,21600xe">
+                <v:stroke joinstyle="miter"/>
+                <v:formulas>
+                  <v:f eqn="val #0"/>
+                  <v:f eqn="val #1"/>
+                  <v:f eqn="sum height 0 #1"/>
+                  <v:f eqn="sum 10800 0 #1"/>
+                  <v:f eqn="sum width 0 #0"/>
+                  <v:f eqn="prod @4 @3 10800"/>
+                  <v:f eqn="sum width 0 @5"/>
+                </v:formulas>
+                <v:path o:connecttype="custom" o:connectlocs="10800,0;0,@0;10800,21600;21600,@0" o:connectangles="270,180,90,0" textboxrect="@1,0,@2,@6"/>
+                <v:handles>
+                  <v:h position="#1,#0" xrange="0,10800" yrange="0,21600"/>
+                </v:handles>
+              </v:shapetype>
+              <v:shape id="Arrow: Down 7" o:spid="_x0000_s1026" type="#_x0000_t67" style="position:absolute;margin-left:25.5pt;margin-top:.75pt;width:10pt;height:28.5pt;z-index:251676672;visibility:visible;mso-wrap-style:square;mso-width-percent:0;mso-height-percent:0;mso-wrap-distance-left:9pt;mso-wrap-distance-top:0;mso-wrap-distance-right:9pt;mso-wrap-distance-bottom:0;mso-position-horizontal:absolute;mso-position-horizontal-relative:text;mso-position-vertical:absolute;mso-position-vertical-relative:text;mso-width-percent:0;mso-height-percent:0;mso-width-relative:margin;mso-height-relative:margin;v-text-anchor:middle" o:gfxdata="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" adj="17811" fillcolor="white [3201]" strokecolor="#ed7d31 [3205]" strokeweight="1pt"/>
+            </w:pict>
+          </mc:Fallback>
+        </mc:AlternateContent>
+      </w:r>
+      <w:r>
+        <w:t xml:space="preserve">     1</w:t>
+      </w:r>
+      <w:r>
+        <w:tab/>
+      </w:r>
+      <w:r>
+        <w:tab/>
+      </w:r>
+      <w:r>
+        <w:tab/>
+      </w:r>
+      <w:r>
+        <w:tab/>
+      </w:r>
+      <w:r>
+        <w:tab/>
+      </w:r>
+      <w:r>
+        <w:tab/>
+      </w:r>
+      <w:r>
+        <w:tab/>
+      </w:r>
+      <w:r>
+        <w:tab/>
+      </w:r>
+      <w:r>
+        <w:tab/>
+      </w:r>
+      <w:r>
+        <w:tab/>
+      </w:r>
+      <w:r>
+        <w:tab/>
+      </w:r>
+      <w:r>
+        <w:tab/>
+      </w:r>
+      <w:r>
+        <w:tab/>
+      </w:r>
+      <w:r>
+        <w:tab/>
+        <w:t>10</w:t>
+      </w:r>
+    </w:p>
+    <w:p>
+      <w:r>
+        <w:rPr>
+          <w:noProof/>
+        </w:rPr>
+        <mc:AlternateContent>
+          <mc:Choice Requires="wps">
+            <w:drawing>
+              <wp:anchor distT="0" distB="0" distL="114300" distR="114300" simplePos="0" relativeHeight="251659264" behindDoc="0" locked="0" layoutInCell="1" allowOverlap="1" wp14:anchorId="3AE9DB22" wp14:editId="63E664B5">
+                <wp:simplePos x="0" y="0"/>
+                <wp:positionH relativeFrom="column">
+                  <wp:posOffset>-222250</wp:posOffset>
+                </wp:positionH>
+                <wp:positionV relativeFrom="paragraph">
+                  <wp:posOffset>204470</wp:posOffset>
+                </wp:positionV>
+                <wp:extent cx="6921500" cy="533400"/>
+                <wp:effectExtent l="0" t="0" r="12700" b="19050"/>
+                <wp:wrapNone/>
+                <wp:docPr id="10" name="Text Box 10"/>
+                <wp:cNvGraphicFramePr/>
+                <a:graphic xmlns:a="http://schemas.openxmlformats.org/drawingml/2006/main">
+                  <a:graphicData uri="http://schemas.microsoft.com/office/word/2010/wordprocessingShape">
+                    <wps:wsp>
+                      <wps:cNvSpPr txBox="1"/>
+                      <wps:spPr>
+                        <a:xfrm>
+                          <a:off x="0" y="0"/>
+                          <a:ext cx="6921500" cy="533400"/>
+                        </a:xfrm>
+                        <a:prstGeom prst="rect">
+                          <a:avLst/>
+                        </a:prstGeom>
+                        <a:solidFill>
+                          <a:schemeClr val="lt1"/>
+                        </a:solidFill>
+                        <a:ln w="6350">
+                          <a:solidFill>
+                            <a:prstClr val="black"/>
+                          </a:solidFill>
+                        </a:ln>
+                      </wps:spPr>
+                      <wps:txbx>
+                        <w:txbxContent>
+                          <w:p>
+                            <w:pPr>
+                              <w:ind w:left="3600"/>
+                            </w:pPr>
+                            <w:r>
+                              <w:t xml:space="preserve">Dispatcher Servlet </w:t>
+                            </w:r>
+                            <w:r>
+                              <w:t xml:space="preserve">(Front Controller) </w:t>
+                            </w:r>
+                          </w:p>
+                        </w:txbxContent>
+                      </wps:txbx>
+                      <wps:bodyPr rot="0" spcFirstLastPara="0" vertOverflow="overflow" horzOverflow="overflow" vert="horz" wrap="square" lIns="91440" tIns="45720" rIns="91440" bIns="45720" numCol="1" spcCol="0" rtlCol="0" fromWordArt="0" anchor="ctr" anchorCtr="0" forceAA="0" compatLnSpc="1">
+                        <a:prstTxWarp prst="textNoShape">
+                          <a:avLst/>
+                        </a:prstTxWarp>
+                        <a:noAutofit/>
+                      </wps:bodyPr>
+                    </wps:wsp>
+                  </a:graphicData>
+                </a:graphic>
+                <wp14:sizeRelH relativeFrom="margin">
+                  <wp14:pctWidth>0</wp14:pctWidth>
+                </wp14:sizeRelH>
+                <wp14:sizeRelV relativeFrom="margin">
+                  <wp14:pctHeight>0</wp14:pctHeight>
+                </wp14:sizeRelV>
+              </wp:anchor>
+            </w:drawing>
+          </mc:Choice>
+          <mc:Fallback>
+            <w:pict>
+              <v:shapetype w14:anchorId="3AE9DB22" id="_x0000_t202" coordsize="21600,21600" o:spt="202" path="m,l,21600r21600,l21600,xe">
+                <v:stroke joinstyle="miter"/>
+                <v:path gradientshapeok="t" o:connecttype="rect"/>
+              </v:shapetype>
+              <v:shape id="Text Box 10" o:spid="_x0000_s1026" type="#_x0000_t202" style="position:absolute;margin-left:-17.5pt;margin-top:16.1pt;width:545pt;height:42pt;z-index:251659264;visibility:visible;mso-wrap-style:square;mso-width-percent:0;mso-height-percent:0;mso-wrap-distance-left:9pt;mso-wrap-distance-top:0;mso-wrap-distance-right:9pt;mso-wrap-distance-bottom:0;mso-position-horizontal:absolute;mso-position-horizontal-relative:text;mso-position-vertical:absolute;mso-position-vertical-relative:text;mso-width-percent:0;mso-height-percent:0;mso-width-relative:margin;mso-height-relative:margin;v-text-anchor:middle" o:gfxdata="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" fillcolor="white [3201]" strokeweight=".5pt">
+                <v:textbox>
+                  <w:txbxContent>
+                    <w:p>
+                      <w:pPr>
+                        <w:ind w:left="3600"/>
+                      </w:pPr>
+                      <w:r>
+                        <w:t xml:space="preserve">Dispatcher Servlet </w:t>
+                      </w:r>
+                      <w:r>
+                        <w:t xml:space="preserve">(Front Controller) </w:t>
+                      </w:r>
+                    </w:p>
+                  </w:txbxContent>
+                </v:textbox>
+              </v:shape>
+            </w:pict>
+          </mc:Fallback>
+        </mc:AlternateContent>
+      </w:r>
+      <w:r>
+        <w:tab/>
+      </w:r>
+      <w:r>
+        <w:tab/>
+      </w:r>
+      <w:r>
+        <w:tab/>
+      </w:r>
+      <w:r>
+        <w:tab/>
+      </w:r>
+      <w:r>
+        <w:tab/>
+      </w:r>
+      <w:r>
+        <w:tab/>
+      </w:r>
+      <w:r>
+        <w:tab/>
+      </w:r>
+      <w:r>
+        <w:tab/>
+      </w:r>
+      <w:r>
+        <w:tab/>
+      </w:r>
+    </w:p>
+    <w:p/>
+    <w:p/>
+    <w:p>
+      <w:r>
+        <w:rPr>
+          <w:noProof/>
+        </w:rPr>
+        <mc:AlternateContent>
+          <mc:Choice Requires="wps">
+            <w:drawing>
+              <wp:anchor distT="0" distB="0" distL="114300" distR="114300" simplePos="0" relativeHeight="251661312" behindDoc="0" locked="0" layoutInCell="1" allowOverlap="1" wp14:anchorId="31239ACE" wp14:editId="248B0A24">
+                <wp:simplePos x="0" y="0"/>
+                <wp:positionH relativeFrom="column">
+                  <wp:posOffset>-88900</wp:posOffset>
+                </wp:positionH>
+                <wp:positionV relativeFrom="paragraph">
+                  <wp:posOffset>173355</wp:posOffset>
+                </wp:positionV>
+                <wp:extent cx="114300" cy="768350"/>
+                <wp:effectExtent l="19050" t="0" r="38100" b="31750"/>
+                <wp:wrapNone/>
+                <wp:docPr id="12" name="Arrow: Down 12"/>
+                <wp:cNvGraphicFramePr/>
+                <a:graphic xmlns:a="http://schemas.openxmlformats.org/drawingml/2006/main">
+                  <a:graphicData uri="http://schemas.microsoft.com/office/word/2010/wordprocessingShape">
+                    <wps:wsp>
+                      <wps:cNvSpPr/>
+                      <wps:spPr>
+                        <a:xfrm>
+                          <a:off x="0" y="0"/>
+                          <a:ext cx="114300" cy="768350"/>
+                        </a:xfrm>
+                        <a:prstGeom prst="downArrow">
+                          <a:avLst/>
+                        </a:prstGeom>
+                      </wps:spPr>
+                      <wps:style>
+                        <a:lnRef idx="2">
+                          <a:schemeClr val="accent2"/>
+                        </a:lnRef>
+                        <a:fillRef idx="1">
+                          <a:schemeClr val="lt1"/>
+                        </a:fillRef>
+                        <a:effectRef idx="0">
+                          <a:schemeClr val="accent2"/>
+                        </a:effectRef>
+                        <a:fontRef idx="minor">
+                          <a:schemeClr val="dk1"/>
+                        </a:fontRef>
+                      </wps:style>
+                      <wps:bodyPr rot="0" spcFirstLastPara="0" vertOverflow="overflow" horzOverflow="overflow" vert="horz" wrap="square" lIns="91440" tIns="45720" rIns="91440" bIns="45720" numCol="1" spcCol="0" rtlCol="0" fromWordArt="0" anchor="ctr" anchorCtr="0" forceAA="0" compatLnSpc="1">
+                        <a:prstTxWarp prst="textNoShape">
+                          <a:avLst/>
+                        </a:prstTxWarp>
+                        <a:noAutofit/>
+                      </wps:bodyPr>
+                    </wps:wsp>
+                  </a:graphicData>
+                </a:graphic>
+                <wp14:sizeRelH relativeFrom="margin">
+                  <wp14:pctWidth>0</wp14:pctWidth>
+                </wp14:sizeRelH>
+              </wp:anchor>
+            </w:drawing>
+          </mc:Choice>
+          <mc:Fallback>
+            <w:pict>
+              <v:shape w14:anchorId="48E211CA" id="Arrow: Down 12" o:spid="_x0000_s1026" type="#_x0000_t67" style="position:absolute;margin-left:-7pt;margin-top:13.65pt;width:9pt;height:60.5pt;z-index:251661312;visibility:visible;mso-wrap-style:square;mso-width-percent:0;mso-wrap-distance-left:9pt;mso-wrap-distance-top:0;mso-wrap-distance-right:9pt;mso-wrap-distance-bottom:0;mso-position-horizontal:absolute;mso-position-horizontal-relative:text;mso-position-vertical:absolute;mso-position-vertical-relative:text;mso-width-percent:0;mso-width-relative:margin;v-text-anchor:middle" o:gfxdata="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" adj="19993" fillcolor="white [3201]" strokecolor="#ed7d31 [3205]" strokeweight="1pt"/>
+            </w:pict>
+          </mc:Fallback>
+        </mc:AlternateContent>
+      </w:r>
+      <w:r>
+        <w:rPr>
+          <w:noProof/>
+        </w:rPr>
+        <mc:AlternateContent>
+          <mc:Choice Requires="wps">
+            <w:drawing>
+              <wp:anchor distT="0" distB="0" distL="114300" distR="114300" simplePos="0" relativeHeight="251665408" behindDoc="0" locked="0" layoutInCell="1" allowOverlap="1" wp14:anchorId="3970419E" wp14:editId="41F689CC">
+                <wp:simplePos x="0" y="0"/>
+                <wp:positionH relativeFrom="column">
+                  <wp:posOffset>1454150</wp:posOffset>
+                </wp:positionH>
+                <wp:positionV relativeFrom="paragraph">
+                  <wp:posOffset>186055</wp:posOffset>
+                </wp:positionV>
+                <wp:extent cx="107950" cy="762000"/>
+                <wp:effectExtent l="19050" t="0" r="44450" b="38100"/>
+                <wp:wrapNone/>
+                <wp:docPr id="17" name="Arrow: Down 17"/>
+                <wp:cNvGraphicFramePr/>
+                <a:graphic xmlns:a="http://schemas.openxmlformats.org/drawingml/2006/main">
+                  <a:graphicData uri="http://schemas.microsoft.com/office/word/2010/wordprocessingShape">
+                    <wps:wsp>
+                      <wps:cNvSpPr/>
+                      <wps:spPr>
+                        <a:xfrm>
+                          <a:off x="0" y="0"/>
+                          <a:ext cx="107950" cy="762000"/>
+                        </a:xfrm>
+                        <a:prstGeom prst="downArrow">
+                          <a:avLst/>
+                        </a:prstGeom>
+                      </wps:spPr>
+                      <wps:style>
+                        <a:lnRef idx="2">
+                          <a:schemeClr val="accent2"/>
+                        </a:lnRef>
+                        <a:fillRef idx="1">
+                          <a:schemeClr val="lt1"/>
+                        </a:fillRef>
+                        <a:effectRef idx="0">
+                          <a:schemeClr val="accent2"/>
+                        </a:effectRef>
+                        <a:fontRef idx="minor">
+                          <a:schemeClr val="dk1"/>
+                        </a:fontRef>
+                      </wps:style>
+                      <wps:bodyPr rot="0" spcFirstLastPara="0" vertOverflow="overflow" horzOverflow="overflow" vert="horz" wrap="square" lIns="91440" tIns="45720" rIns="91440" bIns="45720" numCol="1" spcCol="0" rtlCol="0" fromWordArt="0" anchor="ctr" anchorCtr="0" forceAA="0" compatLnSpc="1">
+                        <a:prstTxWarp prst="textNoShape">
+                          <a:avLst/>
+                        </a:prstTxWarp>
+                        <a:noAutofit/>
+                      </wps:bodyPr>
+                    </wps:wsp>
+                  </a:graphicData>
+                </a:graphic>
+              </wp:anchor>
+            </w:drawing>
+          </mc:Choice>
+          <mc:Fallback>
+            <w:pict>
+              <v:shape w14:anchorId="3CE68844" id="Arrow: Down 17" o:spid="_x0000_s1026" type="#_x0000_t67" style="position:absolute;margin-left:114.5pt;margin-top:14.65pt;width:8.5pt;height:60pt;z-index:251665408;visibility:visible;mso-wrap-style:square;mso-wrap-distance-left:9pt;mso-wrap-distance-top:0;mso-wrap-distance-right:9pt;mso-wrap-distance-bottom:0;mso-position-horizontal:absolute;mso-position-horizontal-relative:text;mso-position-vertical:absolute;mso-position-vertical-relative:text;v-text-anchor:middle" o:gfxdata="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" adj="20070" fillcolor="white [3201]" strokecolor="#ed7d31 [3205]" strokeweight="1pt"/>
+            </w:pict>
+          </mc:Fallback>
+        </mc:AlternateContent>
+      </w:r>
+    </w:p>
+    <w:p>
+      <w:r>
+        <w:rPr>
+          <w:noProof/>
+        </w:rPr>
+        <mc:AlternateContent>
+          <mc:Choice Requires="wps">
+            <w:drawing>
+              <wp:anchor distT="0" distB="0" distL="114300" distR="114300" simplePos="0" relativeHeight="251684864" behindDoc="0" locked="0" layoutInCell="1" allowOverlap="1" wp14:anchorId="5F1691A7" wp14:editId="6FF04541">
+                <wp:simplePos x="0" y="0"/>
+                <wp:positionH relativeFrom="column">
+                  <wp:posOffset>4546600</wp:posOffset>
+                </wp:positionH>
+                <wp:positionV relativeFrom="paragraph">
+                  <wp:posOffset>22860</wp:posOffset>
+                </wp:positionV>
+                <wp:extent cx="107950" cy="717550"/>
+                <wp:effectExtent l="19050" t="19050" r="44450" b="25400"/>
+                <wp:wrapNone/>
+                <wp:docPr id="18" name="Arrow: Up 18"/>
+                <wp:cNvGraphicFramePr/>
+                <a:graphic xmlns:a="http://schemas.openxmlformats.org/drawingml/2006/main">
+                  <a:graphicData uri="http://schemas.microsoft.com/office/word/2010/wordprocessingShape">
+                    <wps:wsp>
+                      <wps:cNvSpPr/>
+                      <wps:spPr>
+                        <a:xfrm>
+                          <a:off x="0" y="0"/>
+                          <a:ext cx="107950" cy="717550"/>
+                        </a:xfrm>
+                        <a:prstGeom prst="upArrow">
+                          <a:avLst/>
+                        </a:prstGeom>
+                      </wps:spPr>
+                      <wps:style>
+                        <a:lnRef idx="2">
+                          <a:schemeClr val="accent2"/>
+                        </a:lnRef>
+                        <a:fillRef idx="1">
+                          <a:schemeClr val="lt1"/>
+                        </a:fillRef>
+                        <a:effectRef idx="0">
+                          <a:schemeClr val="accent2"/>
+                        </a:effectRef>
+                        <a:fontRef idx="minor">
+                          <a:schemeClr val="dk1"/>
+                        </a:fontRef>
+                      </wps:style>
+                      <wps:bodyPr rot="0" spcFirstLastPara="0" vertOverflow="overflow" horzOverflow="overflow" vert="horz" wrap="square" lIns="91440" tIns="45720" rIns="91440" bIns="45720" numCol="1" spcCol="0" rtlCol="0" fromWordArt="0" anchor="ctr" anchorCtr="0" forceAA="0" compatLnSpc="1">
+                        <a:prstTxWarp prst="textNoShape">
+                          <a:avLst/>
+                        </a:prstTxWarp>
+                        <a:noAutofit/>
+                      </wps:bodyPr>
+                    </wps:wsp>
+                  </a:graphicData>
+                </a:graphic>
+                <wp14:sizeRelH relativeFrom="margin">
+                  <wp14:pctWidth>0</wp14:pctWidth>
+                </wp14:sizeRelH>
+              </wp:anchor>
+            </w:drawing>
+          </mc:Choice>
+          <mc:Fallback>
+            <w:pict>
+              <v:shape w14:anchorId="6F80EE7B" id="Arrow: Up 18" o:spid="_x0000_s1026" type="#_x0000_t68" style="position:absolute;margin-left:358pt;margin-top:1.8pt;width:8.5pt;height:56.5pt;z-index:251684864;visibility:visible;mso-wrap-style:square;mso-width-percent:0;mso-wrap-distance-left:9pt;mso-wrap-distance-top:0;mso-wrap-distance-right:9pt;mso-wrap-distance-bottom:0;mso-position-horizontal:absolute;mso-position-horizontal-relative:text;mso-position-vertical:absolute;mso-position-vertical-relative:text;mso-width-percent:0;mso-width-relative:margin;v-text-anchor:middle" o:gfxdata="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" adj="1625" fillcolor="white [3201]" strokecolor="#ed7d31 [3205]" strokeweight="1pt"/>
+            </w:pict>
+          </mc:Fallback>
+        </mc:AlternateContent>
+      </w:r>
+      <w:r>
+        <w:rPr>
+          <w:noProof/>
+        </w:rPr>
+        <mc:AlternateContent>
+          <mc:Choice Requires="wps">
+            <w:drawing>
+              <wp:anchor distT="0" distB="0" distL="114300" distR="114300" simplePos="0" relativeHeight="251682816" behindDoc="0" locked="0" layoutInCell="1" allowOverlap="1" wp14:anchorId="74E975A3" wp14:editId="2A1EBF62">
+                <wp:simplePos x="0" y="0"/>
+                <wp:positionH relativeFrom="column">
+                  <wp:posOffset>5346700</wp:posOffset>
+                </wp:positionH>
+                <wp:positionV relativeFrom="paragraph">
+                  <wp:posOffset>22860</wp:posOffset>
+                </wp:positionV>
+                <wp:extent cx="114300" cy="717550"/>
+                <wp:effectExtent l="19050" t="19050" r="38100" b="25400"/>
+                <wp:wrapNone/>
+                <wp:docPr id="16" name="Arrow: Up 16"/>
+                <wp:cNvGraphicFramePr/>
+                <a:graphic xmlns:a="http://schemas.openxmlformats.org/drawingml/2006/main">
+                  <a:graphicData uri="http://schemas.microsoft.com/office/word/2010/wordprocessingShape">
+                    <wps:wsp>
+                      <wps:cNvSpPr/>
+                      <wps:spPr>
+                        <a:xfrm flipH="1">
+                          <a:off x="0" y="0"/>
+                          <a:ext cx="114300" cy="717550"/>
+                        </a:xfrm>
+                        <a:prstGeom prst="upArrow">
+                          <a:avLst/>
+                        </a:prstGeom>
+                      </wps:spPr>
+                      <wps:style>
+                        <a:lnRef idx="2">
+                          <a:schemeClr val="accent2"/>
+                        </a:lnRef>
+                        <a:fillRef idx="1">
+                          <a:schemeClr val="lt1"/>
+                        </a:fillRef>
+                        <a:effectRef idx="0">
+                          <a:schemeClr val="accent2"/>
+                        </a:effectRef>
+                        <a:fontRef idx="minor">
+                          <a:schemeClr val="dk1"/>
+                        </a:fontRef>
+                      </wps:style>
+                      <wps:bodyPr rot="0" spcFirstLastPara="0" vertOverflow="overflow" horzOverflow="overflow" vert="horz" wrap="square" lIns="91440" tIns="45720" rIns="91440" bIns="45720" numCol="1" spcCol="0" rtlCol="0" fromWordArt="0" anchor="ctr" anchorCtr="0" forceAA="0" compatLnSpc="1">
+                        <a:prstTxWarp prst="textNoShape">
+                          <a:avLst/>
+                        </a:prstTxWarp>
+                        <a:noAutofit/>
+                      </wps:bodyPr>
+                    </wps:wsp>
+                  </a:graphicData>
+                </a:graphic>
+                <wp14:sizeRelH relativeFrom="margin">
+                  <wp14:pctWidth>0</wp14:pctWidth>
+                </wp14:sizeRelH>
+              </wp:anchor>
+            </w:drawing>
+          </mc:Choice>
+          <mc:Fallback>
+            <w:pict>
+              <v:shape w14:anchorId="15063396" id="Arrow: Up 16" o:spid="_x0000_s1026" type="#_x0000_t68" style="position:absolute;margin-left:421pt;margin-top:1.8pt;width:9pt;height:56.5pt;flip:x;z-index:251682816;visibility:visible;mso-wrap-style:square;mso-width-percent:0;mso-wrap-distance-left:9pt;mso-wrap-distance-top:0;mso-wrap-distance-right:9pt;mso-wrap-distance-bottom:0;mso-position-horizontal:absolute;mso-position-horizontal-relative:text;mso-position-vertical:absolute;mso-position-vertical-relative:text;mso-width-percent:0;mso-width-relative:margin;v-text-anchor:middle" o:gfxdata="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" adj="1720" fillcolor="white [3201]" strokecolor="#ed7d31 [3205]" strokeweight="1pt"/>
+            </w:pict>
+          </mc:Fallback>
+        </mc:AlternateContent>
+      </w:r>
+      <w:r>
+        <w:rPr>
+          <w:noProof/>
+        </w:rPr>
+        <mc:AlternateContent>
+          <mc:Choice Requires="wps">
+            <w:drawing>
+              <wp:anchor distT="0" distB="0" distL="114300" distR="114300" simplePos="0" relativeHeight="251680768" behindDoc="0" locked="0" layoutInCell="1" allowOverlap="1" wp14:anchorId="4590BA07" wp14:editId="41A02479">
+                <wp:simplePos x="0" y="0"/>
+                <wp:positionH relativeFrom="column">
+                  <wp:posOffset>2705100</wp:posOffset>
+                </wp:positionH>
+                <wp:positionV relativeFrom="paragraph">
+                  <wp:posOffset>31750</wp:posOffset>
+                </wp:positionV>
+                <wp:extent cx="114300" cy="717550"/>
+                <wp:effectExtent l="19050" t="19050" r="38100" b="25400"/>
+                <wp:wrapNone/>
+                <wp:docPr id="9" name="Arrow: Up 9"/>
+                <wp:cNvGraphicFramePr/>
+                <a:graphic xmlns:a="http://schemas.openxmlformats.org/drawingml/2006/main">
+                  <a:graphicData uri="http://schemas.microsoft.com/office/word/2010/wordprocessingShape">
+                    <wps:wsp>
+                      <wps:cNvSpPr/>
+                      <wps:spPr>
+                        <a:xfrm flipH="1">
+                          <a:off x="0" y="0"/>
+                          <a:ext cx="114300" cy="717550"/>
+                        </a:xfrm>
+                        <a:prstGeom prst="upArrow">
+                          <a:avLst/>
+                        </a:prstGeom>
+                      </wps:spPr>
+                      <wps:style>
+                        <a:lnRef idx="2">
+                          <a:schemeClr val="accent2"/>
+                        </a:lnRef>
+                        <a:fillRef idx="1">
+                          <a:schemeClr val="lt1"/>
+                        </a:fillRef>
+                        <a:effectRef idx="0">
+                          <a:schemeClr val="accent2"/>
+                        </a:effectRef>
+                        <a:fontRef idx="minor">
+                          <a:schemeClr val="dk1"/>
+                        </a:fontRef>
+                      </wps:style>
+                      <wps:bodyPr rot="0" spcFirstLastPara="0" vertOverflow="overflow" horzOverflow="overflow" vert="horz" wrap="square" lIns="91440" tIns="45720" rIns="91440" bIns="45720" numCol="1" spcCol="0" rtlCol="0" fromWordArt="0" anchor="ctr" anchorCtr="0" forceAA="0" compatLnSpc="1">
+                        <a:prstTxWarp prst="textNoShape">
+                          <a:avLst/>
+                        </a:prstTxWarp>
+                        <a:noAutofit/>
+                      </wps:bodyPr>
+                    </wps:wsp>
+                  </a:graphicData>
+                </a:graphic>
+                <wp14:sizeRelH relativeFrom="margin">
+                  <wp14:pctWidth>0</wp14:pctWidth>
+                </wp14:sizeRelH>
+              </wp:anchor>
+            </w:drawing>
+          </mc:Choice>
+          <mc:Fallback>
+            <w:pict>
+              <v:shape w14:anchorId="0C6DD7E1" id="Arrow: Up 9" o:spid="_x0000_s1026" type="#_x0000_t68" style="position:absolute;margin-left:213pt;margin-top:2.5pt;width:9pt;height:56.5pt;flip:x;z-index:251680768;visibility:visible;mso-wrap-style:square;mso-width-percent:0;mso-wrap-distance-left:9pt;mso-wrap-distance-top:0;mso-wrap-distance-right:9pt;mso-wrap-distance-bottom:0;mso-position-horizontal:absolute;mso-position-horizontal-relative:text;mso-position-vertical:absolute;mso-position-vertical-relative:text;mso-width-percent:0;mso-width-relative:margin;v-text-anchor:middle" o:gfxdata="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" adj="1720" fillcolor="white [3201]" strokecolor="#ed7d31 [3205]" strokeweight="1pt"/>
+            </w:pict>
+          </mc:Fallback>
+        </mc:AlternateContent>
+      </w:r>
+      <w:r>
+        <w:rPr>
+          <w:noProof/>
+        </w:rPr>
+        <mc:AlternateContent>
+          <mc:Choice Requires="wps">
+            <w:drawing>
+              <wp:anchor distT="0" distB="0" distL="114300" distR="114300" simplePos="0" relativeHeight="251678720" behindDoc="0" locked="0" layoutInCell="1" allowOverlap="1" wp14:anchorId="67F7E46B" wp14:editId="16743EE1">
+                <wp:simplePos x="0" y="0"/>
+                <wp:positionH relativeFrom="column">
+                  <wp:posOffset>3568700</wp:posOffset>
+                </wp:positionH>
+                <wp:positionV relativeFrom="paragraph">
+                  <wp:posOffset>22860</wp:posOffset>
+                </wp:positionV>
+                <wp:extent cx="107950" cy="717550"/>
+                <wp:effectExtent l="19050" t="19050" r="44450" b="25400"/>
+                <wp:wrapNone/>
+                <wp:docPr id="8" name="Arrow: Up 8"/>
+                <wp:cNvGraphicFramePr/>
+                <a:graphic xmlns:a="http://schemas.openxmlformats.org/drawingml/2006/main">
+                  <a:graphicData uri="http://schemas.microsoft.com/office/word/2010/wordprocessingShape">
+                    <wps:wsp>
+                      <wps:cNvSpPr/>
+                      <wps:spPr>
+                        <a:xfrm>
+                          <a:off x="0" y="0"/>
+                          <a:ext cx="107950" cy="717550"/>
+                        </a:xfrm>
+                        <a:prstGeom prst="upArrow">
+                          <a:avLst/>
+                        </a:prstGeom>
+                      </wps:spPr>
+                      <wps:style>
+                        <a:lnRef idx="2">
+                          <a:schemeClr val="accent2"/>
+                        </a:lnRef>
+                        <a:fillRef idx="1">
+                          <a:schemeClr val="lt1"/>
+                        </a:fillRef>
+                        <a:effectRef idx="0">
+                          <a:schemeClr val="accent2"/>
+                        </a:effectRef>
+                        <a:fontRef idx="minor">
+                          <a:schemeClr val="dk1"/>
+                        </a:fontRef>
+                      </wps:style>
+                      <wps:bodyPr rot="0" spcFirstLastPara="0" vertOverflow="overflow" horzOverflow="overflow" vert="horz" wrap="square" lIns="91440" tIns="45720" rIns="91440" bIns="45720" numCol="1" spcCol="0" rtlCol="0" fromWordArt="0" anchor="ctr" anchorCtr="0" forceAA="0" compatLnSpc="1">
+                        <a:prstTxWarp prst="textNoShape">
+                          <a:avLst/>
+                        </a:prstTxWarp>
+                        <a:noAutofit/>
+                      </wps:bodyPr>
+                    </wps:wsp>
+                  </a:graphicData>
+                </a:graphic>
+                <wp14:sizeRelH relativeFrom="margin">
+                  <wp14:pctWidth>0</wp14:pctWidth>
+                </wp14:sizeRelH>
+              </wp:anchor>
+            </w:drawing>
+          </mc:Choice>
+          <mc:Fallback>
+            <w:pict>
+              <v:shape w14:anchorId="7DA9ABA8" id="Arrow: Up 8" o:spid="_x0000_s1026" type="#_x0000_t68" style="position:absolute;margin-left:281pt;margin-top:1.8pt;width:8.5pt;height:56.5pt;z-index:251678720;visibility:visible;mso-wrap-style:square;mso-width-percent:0;mso-wrap-distance-left:9pt;mso-wrap-distance-top:0;mso-wrap-distance-right:9pt;mso-wrap-distance-bottom:0;mso-position-horizontal:absolute;mso-position-horizontal-relative:text;mso-position-vertical:absolute;mso-position-vertical-relative:text;mso-width-percent:0;mso-width-relative:margin;v-text-anchor:middle" o:gfxdata="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" adj="1625" fillcolor="white [3201]" strokecolor="#ed7d31 [3205]" strokeweight="1pt"/>
+            </w:pict>
+          </mc:Fallback>
+        </mc:AlternateContent>
+      </w:r>
+      <w:r>
+        <w:rPr>
+          <w:noProof/>
+        </w:rPr>
+        <mc:AlternateContent>
+          <mc:Choice Requires="wps">
+            <w:drawing>
+              <wp:anchor distT="0" distB="0" distL="114300" distR="114300" simplePos="0" relativeHeight="251672576" behindDoc="0" locked="0" layoutInCell="1" allowOverlap="1" wp14:anchorId="195C6740" wp14:editId="5D73DE32">
+                <wp:simplePos x="0" y="0"/>
+                <wp:positionH relativeFrom="column">
+                  <wp:posOffset>6350000</wp:posOffset>
+                </wp:positionH>
+                <wp:positionV relativeFrom="paragraph">
+                  <wp:posOffset>8255</wp:posOffset>
+                </wp:positionV>
+                <wp:extent cx="107950" cy="717550"/>
+                <wp:effectExtent l="19050" t="19050" r="44450" b="25400"/>
+                <wp:wrapNone/>
+                <wp:docPr id="5" name="Arrow: Up 5"/>
+                <wp:cNvGraphicFramePr/>
+                <a:graphic xmlns:a="http://schemas.openxmlformats.org/drawingml/2006/main">
+                  <a:graphicData uri="http://schemas.microsoft.com/office/word/2010/wordprocessingShape">
+                    <wps:wsp>
+                      <wps:cNvSpPr/>
+                      <wps:spPr>
+                        <a:xfrm>
+                          <a:off x="0" y="0"/>
+                          <a:ext cx="107950" cy="717550"/>
+                        </a:xfrm>
+                        <a:prstGeom prst="upArrow">
+                          <a:avLst/>
+                        </a:prstGeom>
+                      </wps:spPr>
+                      <wps:style>
+                        <a:lnRef idx="2">
+                          <a:schemeClr val="accent2"/>
+                        </a:lnRef>
+                        <a:fillRef idx="1">
+                          <a:schemeClr val="lt1"/>
+                        </a:fillRef>
+                        <a:effectRef idx="0">
+                          <a:schemeClr val="accent2"/>
+                        </a:effectRef>
+                        <a:fontRef idx="minor">
+                          <a:schemeClr val="dk1"/>
+                        </a:fontRef>
+                      </wps:style>
+                      <wps:bodyPr rot="0" spcFirstLastPara="0" vertOverflow="overflow" horzOverflow="overflow" vert="horz" wrap="square" lIns="91440" tIns="45720" rIns="91440" bIns="45720" numCol="1" spcCol="0" rtlCol="0" fromWordArt="0" anchor="ctr" anchorCtr="0" forceAA="0" compatLnSpc="1">
+                        <a:prstTxWarp prst="textNoShape">
+                          <a:avLst/>
+                        </a:prstTxWarp>
+                        <a:noAutofit/>
+                      </wps:bodyPr>
+                    </wps:wsp>
+                  </a:graphicData>
+                </a:graphic>
+                <wp14:sizeRelH relativeFrom="margin">
+                  <wp14:pctWidth>0</wp14:pctWidth>
+                </wp14:sizeRelH>
+              </wp:anchor>
+            </w:drawing>
+          </mc:Choice>
+          <mc:Fallback>
+            <w:pict>
+              <v:shape w14:anchorId="23E1A482" id="Arrow: Up 5" o:spid="_x0000_s1026" type="#_x0000_t68" style="position:absolute;margin-left:500pt;margin-top:.65pt;width:8.5pt;height:56.5pt;z-index:251672576;visibility:visible;mso-wrap-style:square;mso-width-percent:0;mso-wrap-distance-left:9pt;mso-wrap-distance-top:0;mso-wrap-distance-right:9pt;mso-wrap-distance-bottom:0;mso-position-horizontal:absolute;mso-position-horizontal-relative:text;mso-position-vertical:absolute;mso-position-vertical-relative:text;mso-width-percent:0;mso-width-relative:margin;v-text-anchor:middle" o:gfxdata="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" adj="1625" fillcolor="white [3201]" strokecolor="#ed7d31 [3205]" strokeweight="1pt"/>
+            </w:pict>
+          </mc:Fallback>
+        </mc:AlternateContent>
+      </w:r>
+      <w:r>
+        <w:rPr>
+          <w:noProof/>
+        </w:rPr>
+        <mc:AlternateContent>
+          <mc:Choice Requires="wps">
+            <w:drawing>
+              <wp:anchor distT="0" distB="0" distL="114300" distR="114300" simplePos="0" relativeHeight="251662336" behindDoc="0" locked="0" layoutInCell="1" allowOverlap="1" wp14:anchorId="3447980E" wp14:editId="1B5EDF25">
+                <wp:simplePos x="0" y="0"/>
+                <wp:positionH relativeFrom="column">
+                  <wp:posOffset>698500</wp:posOffset>
+                </wp:positionH>
+                <wp:positionV relativeFrom="paragraph">
+                  <wp:posOffset>25400</wp:posOffset>
+                </wp:positionV>
+                <wp:extent cx="107950" cy="717550"/>
+                <wp:effectExtent l="19050" t="19050" r="44450" b="25400"/>
+                <wp:wrapNone/>
+                <wp:docPr id="13" name="Arrow: Up 13"/>
+                <wp:cNvGraphicFramePr/>
+                <a:graphic xmlns:a="http://schemas.openxmlformats.org/drawingml/2006/main">
+                  <a:graphicData uri="http://schemas.microsoft.com/office/word/2010/wordprocessingShape">
+                    <wps:wsp>
+                      <wps:cNvSpPr/>
+                      <wps:spPr>
+                        <a:xfrm>
+                          <a:off x="0" y="0"/>
+                          <a:ext cx="107950" cy="717550"/>
+                        </a:xfrm>
+                        <a:prstGeom prst="upArrow">
+                          <a:avLst/>
+                        </a:prstGeom>
+                      </wps:spPr>
+                      <wps:style>
+                        <a:lnRef idx="2">
+                          <a:schemeClr val="accent2"/>
+                        </a:lnRef>
+                        <a:fillRef idx="1">
+                          <a:schemeClr val="lt1"/>
+                        </a:fillRef>
+                        <a:effectRef idx="0">
+                          <a:schemeClr val="accent2"/>
+                        </a:effectRef>
+                        <a:fontRef idx="minor">
+                          <a:schemeClr val="dk1"/>
+                        </a:fontRef>
+                      </wps:style>
+                      <wps:bodyPr rot="0" spcFirstLastPara="0" vertOverflow="overflow" horzOverflow="overflow" vert="horz" wrap="square" lIns="91440" tIns="45720" rIns="91440" bIns="45720" numCol="1" spcCol="0" rtlCol="0" fromWordArt="0" anchor="ctr" anchorCtr="0" forceAA="0" compatLnSpc="1">
+                        <a:prstTxWarp prst="textNoShape">
+                          <a:avLst/>
+                        </a:prstTxWarp>
+                        <a:noAutofit/>
+                      </wps:bodyPr>
+                    </wps:wsp>
+                  </a:graphicData>
+                </a:graphic>
+                <wp14:sizeRelH relativeFrom="margin">
+                  <wp14:pctWidth>0</wp14:pctWidth>
+                </wp14:sizeRelH>
+              </wp:anchor>
+            </w:drawing>
+          </mc:Choice>
+          <mc:Fallback>
+            <w:pict>
+              <v:shape w14:anchorId="2ADF1835" id="Arrow: Up 13" o:spid="_x0000_s1026" type="#_x0000_t68" style="position:absolute;margin-left:55pt;margin-top:2pt;width:8.5pt;height:56.5pt;z-index:251662336;visibility:visible;mso-wrap-style:square;mso-width-percent:0;mso-wrap-distance-left:9pt;mso-wrap-distance-top:0;mso-wrap-distance-right:9pt;mso-wrap-distance-bottom:0;mso-position-horizontal:absolute;mso-position-horizontal-relative:text;mso-position-vertical:absolute;mso-position-vertical-relative:text;mso-width-percent:0;mso-width-relative:margin;v-text-anchor:middle" o:gfxdata="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" adj="1625" fillcolor="white [3201]" strokecolor="#ed7d31 [3205]" strokeweight="1pt"/>
+            </w:pict>
+          </mc:Fallback>
+        </mc:AlternateContent>
+      </w:r>
+    </w:p>
+    <w:p>
+      <w:r>
+        <w:t xml:space="preserve"> 2</w:t>
+      </w:r>
+      <w:r>
+        <w:tab/>
+      </w:r>
+      <w:r>
+        <w:t xml:space="preserve">    </w:t>
+      </w:r>
+      <w:r>
+        <w:t>3</w:t>
+      </w:r>
+      <w:r>
+        <w:tab/>
+      </w:r>
+      <w:r>
+        <w:t xml:space="preserve">             </w:t>
+      </w:r>
+      <w:r>
+        <w:t>4</w:t>
+      </w:r>
+      <w:r>
+        <w:tab/>
+      </w:r>
+      <w:r>
+        <w:tab/>
+      </w:r>
+      <w:proofErr w:type="gramStart"/>
+      <w:r>
+        <w:tab/>
+        <w:t xml:space="preserve">  5</w:t>
+      </w:r>
+      <w:proofErr w:type="gramEnd"/>
+      <w:r>
+        <w:tab/>
+      </w:r>
+      <w:r>
+        <w:tab/>
+        <w:t xml:space="preserve"> 6</w:t>
+      </w:r>
+      <w:r>
+        <w:tab/>
+      </w:r>
+      <w:r>
+        <w:tab/>
+        <w:t xml:space="preserve">  7</w:t>
+      </w:r>
+      <w:r>
+        <w:tab/>
+      </w:r>
+      <w:r>
+        <w:tab/>
+        <w:t>8</w:t>
+      </w:r>
+      <w:r>
+        <w:tab/>
+      </w:r>
+      <w:r>
+        <w:tab/>
+        <w:t xml:space="preserve">  9</w:t>
+      </w:r>
+    </w:p>
+    <w:p>
+      <w:r>
+        <w:rPr>
+          <w:noProof/>
+        </w:rPr>
+        <mc:AlternateContent>
+          <mc:Choice Requires="wps">
+            <w:drawing>
+              <wp:anchor distT="0" distB="0" distL="114300" distR="114300" simplePos="0" relativeHeight="251668480" behindDoc="0" locked="0" layoutInCell="1" allowOverlap="1" wp14:anchorId="1BAB4FC9" wp14:editId="399073E9">
+                <wp:simplePos x="0" y="0"/>
+                <wp:positionH relativeFrom="column">
+                  <wp:posOffset>5175250</wp:posOffset>
+                </wp:positionH>
+                <wp:positionV relativeFrom="paragraph">
+                  <wp:posOffset>402590</wp:posOffset>
+                </wp:positionV>
+                <wp:extent cx="1454150" cy="361950"/>
+                <wp:effectExtent l="0" t="0" r="12700" b="19050"/>
+                <wp:wrapNone/>
+                <wp:docPr id="3" name="Text Box 3"/>
+                <wp:cNvGraphicFramePr/>
+                <a:graphic xmlns:a="http://schemas.openxmlformats.org/drawingml/2006/main">
+                  <a:graphicData uri="http://schemas.microsoft.com/office/word/2010/wordprocessingShape">
+                    <wps:wsp>
+                      <wps:cNvSpPr txBox="1"/>
+                      <wps:spPr>
+                        <a:xfrm>
+                          <a:off x="0" y="0"/>
+                          <a:ext cx="1454150" cy="361950"/>
+                        </a:xfrm>
+                        <a:prstGeom prst="rect">
+                          <a:avLst/>
+                        </a:prstGeom>
+                        <a:solidFill>
+                          <a:schemeClr val="lt1"/>
+                        </a:solidFill>
+                        <a:ln w="6350">
+                          <a:solidFill>
+                            <a:prstClr val="black"/>
+                          </a:solidFill>
+                        </a:ln>
+                      </wps:spPr>
+                      <wps:txbx>
+                        <w:txbxContent>
+                          <w:p>
+                            <w:r>
+                              <w:t>View</w:t>
+                            </w:r>
+                          </w:p>
+                        </w:txbxContent>
+                      </wps:txbx>
+                      <wps:bodyPr rot="0" spcFirstLastPara="0" vertOverflow="overflow" horzOverflow="overflow" vert="horz" wrap="square" lIns="91440" tIns="45720" rIns="91440" bIns="45720" numCol="1" spcCol="0" rtlCol="0" fromWordArt="0" anchor="t" anchorCtr="0" forceAA="0" compatLnSpc="1">
+                        <a:prstTxWarp prst="textNoShape">
+                          <a:avLst/>
+                        </a:prstTxWarp>
+                        <a:noAutofit/>
+                      </wps:bodyPr>
+                    </wps:wsp>
+                  </a:graphicData>
+                </a:graphic>
+              </wp:anchor>
+            </w:drawing>
+          </mc:Choice>
+          <mc:Fallback>
+            <w:pict>
+              <v:shape w14:anchorId="1BAB4FC9" id="Text Box 3" o:spid="_x0000_s1027" type="#_x0000_t202" style="position:absolute;margin-left:407.5pt;margin-top:31.7pt;width:114.5pt;height:28.5pt;z-index:251668480;visibility:visible;mso-wrap-style:square;mso-wrap-distance-left:9pt;mso-wrap-distance-top:0;mso-wrap-distance-right:9pt;mso-wrap-distance-bottom:0;mso-position-horizontal:absolute;mso-position-horizontal-relative:text;mso-position-vertical:absolute;mso-position-vertical-relative:text;v-text-anchor:top" o:gfxdata="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" fillcolor="white [3201]" strokeweight=".5pt">
+                <v:textbox>
+                  <w:txbxContent>
+                    <w:p>
+                      <w:r>
+                        <w:t>View</w:t>
+                      </w:r>
+                    </w:p>
+                  </w:txbxContent>
+                </v:textbox>
+              </v:shape>
+            </w:pict>
+          </mc:Fallback>
+        </mc:AlternateContent>
+      </w:r>
+      <w:r>
+        <w:rPr>
+          <w:noProof/>
+        </w:rPr>
+        <mc:AlternateContent>
+          <mc:Choice Requires="wps">
+            <w:drawing>
+              <wp:anchor distT="0" distB="0" distL="114300" distR="114300" simplePos="0" relativeHeight="251667456" behindDoc="0" locked="0" layoutInCell="1" allowOverlap="1" wp14:anchorId="7FB91D15" wp14:editId="4A8ED138">
+                <wp:simplePos x="0" y="0"/>
+                <wp:positionH relativeFrom="column">
+                  <wp:posOffset>3308350</wp:posOffset>
+                </wp:positionH>
+                <wp:positionV relativeFrom="paragraph">
+                  <wp:posOffset>421640</wp:posOffset>
+                </wp:positionV>
+                <wp:extent cx="1612900" cy="355600"/>
+                <wp:effectExtent l="0" t="0" r="25400" b="25400"/>
+                <wp:wrapNone/>
+                <wp:docPr id="2" name="Text Box 2"/>
+                <wp:cNvGraphicFramePr/>
+                <a:graphic xmlns:a="http://schemas.openxmlformats.org/drawingml/2006/main">
+                  <a:graphicData uri="http://schemas.microsoft.com/office/word/2010/wordprocessingShape">
+                    <wps:wsp>
+                      <wps:cNvSpPr txBox="1"/>
+                      <wps:spPr>
+                        <a:xfrm>
+                          <a:off x="0" y="0"/>
+                          <a:ext cx="1612900" cy="355600"/>
+                        </a:xfrm>
+                        <a:prstGeom prst="rect">
+                          <a:avLst/>
+                        </a:prstGeom>
+                        <a:solidFill>
+                          <a:schemeClr val="lt1"/>
+                        </a:solidFill>
+                        <a:ln w="6350">
+                          <a:solidFill>
+                            <a:prstClr val="black"/>
+                          </a:solidFill>
+                        </a:ln>
+                      </wps:spPr>
+                      <wps:txbx>
+                        <w:txbxContent>
+                          <w:p>
+                            <w:r>
+                              <w:t xml:space="preserve">View Resolver </w:t>
+                            </w:r>
+                          </w:p>
+                        </w:txbxContent>
+                      </wps:txbx>
+                      <wps:bodyPr rot="0" spcFirstLastPara="0" vertOverflow="overflow" horzOverflow="overflow" vert="horz" wrap="square" lIns="91440" tIns="45720" rIns="91440" bIns="45720" numCol="1" spcCol="0" rtlCol="0" fromWordArt="0" anchor="t" anchorCtr="0" forceAA="0" compatLnSpc="1">
+                        <a:prstTxWarp prst="textNoShape">
+                          <a:avLst/>
+                        </a:prstTxWarp>
+                        <a:noAutofit/>
+                      </wps:bodyPr>
+                    </wps:wsp>
+                  </a:graphicData>
+                </a:graphic>
+                <wp14:sizeRelV relativeFrom="margin">
+                  <wp14:pctHeight>0</wp14:pctHeight>
+                </wp14:sizeRelV>
+              </wp:anchor>
+            </w:drawing>
+          </mc:Choice>
+          <mc:Fallback>
+            <w:pict>
+              <v:shape w14:anchorId="7FB91D15" id="Text Box 2" o:spid="_x0000_s1028" type="#_x0000_t202" style="position:absolute;margin-left:260.5pt;margin-top:33.2pt;width:127pt;height:28pt;z-index:251667456;visibility:visible;mso-wrap-style:square;mso-height-percent:0;mso-wrap-distance-left:9pt;mso-wrap-distance-top:0;mso-wrap-distance-right:9pt;mso-wrap-distance-bottom:0;mso-position-horizontal:absolute;mso-position-horizontal-relative:text;mso-position-vertical:absolute;mso-position-vertical-relative:text;mso-height-percent:0;mso-height-relative:margin;v-text-anchor:top" o:gfxdata="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" fillcolor="white [3201]" strokeweight=".5pt">
+                <v:textbox>
+                  <w:txbxContent>
+                    <w:p>
+                      <w:r>
+                        <w:t xml:space="preserve">View Resolver </w:t>
+                      </w:r>
+                    </w:p>
+                  </w:txbxContent>
+                </v:textbox>
+              </v:shape>
+            </w:pict>
+          </mc:Fallback>
+        </mc:AlternateContent>
+      </w:r>
+      <w:r>
+        <w:rPr>
+          <w:noProof/>
+        </w:rPr>
+        <mc:AlternateContent>
+          <mc:Choice Requires="wps">
+            <w:drawing>
+              <wp:anchor distT="0" distB="0" distL="114300" distR="114300" simplePos="0" relativeHeight="251664384" behindDoc="0" locked="0" layoutInCell="1" allowOverlap="1" wp14:anchorId="1150C9A7" wp14:editId="3A06ADE0">
+                <wp:simplePos x="0" y="0"/>
+                <wp:positionH relativeFrom="column">
+                  <wp:posOffset>1352550</wp:posOffset>
+                </wp:positionH>
+                <wp:positionV relativeFrom="paragraph">
+                  <wp:posOffset>396240</wp:posOffset>
+                </wp:positionV>
+                <wp:extent cx="1752600" cy="406400"/>
+                <wp:effectExtent l="0" t="0" r="19050" b="12700"/>
+                <wp:wrapNone/>
+                <wp:docPr id="15" name="Text Box 15"/>
+                <wp:cNvGraphicFramePr/>
+                <a:graphic xmlns:a="http://schemas.openxmlformats.org/drawingml/2006/main">
+                  <a:graphicData uri="http://schemas.microsoft.com/office/word/2010/wordprocessingShape">
+                    <wps:wsp>
+                      <wps:cNvSpPr txBox="1"/>
+                      <wps:spPr>
+                        <a:xfrm>
+                          <a:off x="0" y="0"/>
+                          <a:ext cx="1752600" cy="406400"/>
+                        </a:xfrm>
+                        <a:prstGeom prst="rect">
+                          <a:avLst/>
+                        </a:prstGeom>
+                        <a:solidFill>
+                          <a:schemeClr val="lt1"/>
+                        </a:solidFill>
+                        <a:ln w="6350">
+                          <a:solidFill>
+                            <a:prstClr val="black"/>
+                          </a:solidFill>
+                        </a:ln>
+                      </wps:spPr>
+                      <wps:txbx>
+                        <w:txbxContent>
+                          <w:p>
+                            <w:pPr>
+                              <w:ind w:firstLine="720"/>
+                            </w:pPr>
+                            <w:r>
+                              <w:t xml:space="preserve">Controller </w:t>
+                            </w:r>
+                          </w:p>
+                        </w:txbxContent>
+                      </wps:txbx>
+                      <wps:bodyPr rot="0" spcFirstLastPara="0" vertOverflow="overflow" horzOverflow="overflow" vert="horz" wrap="square" lIns="91440" tIns="45720" rIns="91440" bIns="45720" numCol="1" spcCol="0" rtlCol="0" fromWordArt="0" anchor="ctr" anchorCtr="0" forceAA="0" compatLnSpc="1">
+                        <a:prstTxWarp prst="textNoShape">
+                          <a:avLst/>
+                        </a:prstTxWarp>
+                        <a:noAutofit/>
+                      </wps:bodyPr>
+                    </wps:wsp>
+                  </a:graphicData>
+                </a:graphic>
+                <wp14:sizeRelV relativeFrom="margin">
+                  <wp14:pctHeight>0</wp14:pctHeight>
+                </wp14:sizeRelV>
+              </wp:anchor>
+            </w:drawing>
+          </mc:Choice>
+          <mc:Fallback>
+            <w:pict>
+              <v:shape w14:anchorId="1150C9A7" id="Text Box 15" o:spid="_x0000_s1029" type="#_x0000_t202" style="position:absolute;margin-left:106.5pt;margin-top:31.2pt;width:138pt;height:32pt;z-index:251664384;visibility:visible;mso-wrap-style:square;mso-height-percent:0;mso-wrap-distance-left:9pt;mso-wrap-distance-top:0;mso-wrap-distance-right:9pt;mso-wrap-distance-bottom:0;mso-position-horizontal:absolute;mso-position-horizontal-relative:text;mso-position-vertical:absolute;mso-position-vertical-relative:text;mso-height-percent:0;mso-height-relative:margin;v-text-anchor:middle" o:gfxdata="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" fillcolor="white [3201]" strokeweight=".5pt">
+                <v:textbox>
+                  <w:txbxContent>
+                    <w:p>
+                      <w:pPr>
+                        <w:ind w:firstLine="720"/>
+                      </w:pPr>
+                      <w:r>
+                        <w:t xml:space="preserve">Controller </w:t>
+                      </w:r>
+                    </w:p>
+                  </w:txbxContent>
+                </v:textbox>
+              </v:shape>
+            </w:pict>
+          </mc:Fallback>
+        </mc:AlternateContent>
+      </w:r>
+      <w:r>
+        <w:rPr>
+          <w:noProof/>
+        </w:rPr>
+        <mc:AlternateContent>
+          <mc:Choice Requires="wps">
+            <w:drawing>
+              <wp:anchor distT="0" distB="0" distL="114300" distR="114300" simplePos="0" relativeHeight="251660288" behindDoc="0" locked="0" layoutInCell="1" allowOverlap="1" wp14:anchorId="4881330F" wp14:editId="477C12DF">
+                <wp:simplePos x="0" y="0"/>
+                <wp:positionH relativeFrom="column">
+                  <wp:posOffset>-215900</wp:posOffset>
+                </wp:positionH>
+                <wp:positionV relativeFrom="paragraph">
+                  <wp:posOffset>385445</wp:posOffset>
+                </wp:positionV>
+                <wp:extent cx="1244600" cy="438150"/>
+                <wp:effectExtent l="0" t="0" r="12700" b="19050"/>
+                <wp:wrapNone/>
+                <wp:docPr id="11" name="Text Box 11"/>
+                <wp:cNvGraphicFramePr/>
+                <a:graphic xmlns:a="http://schemas.openxmlformats.org/drawingml/2006/main">
+                  <a:graphicData uri="http://schemas.microsoft.com/office/word/2010/wordprocessingShape">
+                    <wps:wsp>
+                      <wps:cNvSpPr txBox="1"/>
+                      <wps:spPr>
+                        <a:xfrm>
+                          <a:off x="0" y="0"/>
+                          <a:ext cx="1244600" cy="438150"/>
+                        </a:xfrm>
+                        <a:prstGeom prst="rect">
+                          <a:avLst/>
+                        </a:prstGeom>
+                        <a:solidFill>
+                          <a:schemeClr val="lt1"/>
+                        </a:solidFill>
+                        <a:ln w="6350">
+                          <a:solidFill>
+                            <a:prstClr val="black"/>
+                          </a:solidFill>
+                        </a:ln>
+                      </wps:spPr>
+                      <wps:txbx>
+                        <w:txbxContent>
+                          <w:p>
+                            <w:r>
+                              <w:t xml:space="preserve">Handler Mapper </w:t>
+                            </w:r>
+                          </w:p>
+                        </w:txbxContent>
+                      </wps:txbx>
+                      <wps:bodyPr rot="0" spcFirstLastPara="0" vertOverflow="overflow" horzOverflow="overflow" vert="horz" wrap="square" lIns="91440" tIns="45720" rIns="91440" bIns="45720" numCol="1" spcCol="0" rtlCol="0" fromWordArt="0" anchor="ctr" anchorCtr="0" forceAA="0" compatLnSpc="1">
+                        <a:prstTxWarp prst="textNoShape">
+                          <a:avLst/>
+                        </a:prstTxWarp>
+                        <a:noAutofit/>
+                      </wps:bodyPr>
+                    </wps:wsp>
+                  </a:graphicData>
+                </a:graphic>
+                <wp14:sizeRelH relativeFrom="margin">
+                  <wp14:pctWidth>0</wp14:pctWidth>
+                </wp14:sizeRelH>
+                <wp14:sizeRelV relativeFrom="margin">
+                  <wp14:pctHeight>0</wp14:pctHeight>
+                </wp14:sizeRelV>
+              </wp:anchor>
+            </w:drawing>
+          </mc:Choice>
+          <mc:Fallback>
+            <w:pict>
+              <v:shape w14:anchorId="4881330F" id="Text Box 11" o:spid="_x0000_s1030" type="#_x0000_t202" style="position:absolute;margin-left:-17pt;margin-top:30.35pt;width:98pt;height:34.5pt;z-index:251660288;visibility:visible;mso-wrap-style:square;mso-width-percent:0;mso-height-percent:0;mso-wrap-distance-left:9pt;mso-wrap-distance-top:0;mso-wrap-distance-right:9pt;mso-wrap-distance-bottom:0;mso-position-horizontal:absolute;mso-position-horizontal-relative:text;mso-position-vertical:absolute;mso-position-vertical-relative:text;mso-width-percent:0;mso-height-percent:0;mso-width-relative:margin;mso-height-relative:margin;v-text-anchor:middle" o:gfxdata="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" fillcolor="white [3201]" strokeweight=".5pt">
+                <v:textbox>
+                  <w:txbxContent>
+                    <w:p>
+                      <w:r>
+                        <w:t xml:space="preserve">Handler Mapper </w:t>
+                      </w:r>
+                    </w:p>
+                  </w:txbxContent>
+                </v:textbox>
+              </v:shape>
+            </w:pict>
+          </mc:Fallback>
+        </mc:AlternateContent>
+      </w:r>
+    </w:p>
+    <w:p/>
+    <w:p/>
+    <w:p/>
+    <w:p/>
+    <w:p/>
+    <w:p>
+      <w:pPr>
+        <w:shd w:val="clear" w:color="auto" w:fill="FFFFFF"/>
+        <w:tabs>
+          <w:tab w:val="left" w:pos="916"/>
+          <w:tab w:val="left" w:pos="1832"/>
+          <w:tab w:val="left" w:pos="2748"/>
+          <w:tab w:val="left" w:pos="3664"/>
+          <w:tab w:val="left" w:pos="4580"/>
+          <w:tab w:val="left" w:pos="5496"/>
+          <w:tab w:val="left" w:pos="6412"/>
+          <w:tab w:val="left" w:pos="7328"/>
+          <w:tab w:val="left" w:pos="8244"/>
+          <w:tab w:val="left" w:pos="9160"/>
+          <w:tab w:val="left" w:pos="10076"/>
+          <w:tab w:val="left" w:pos="10992"/>
+          <w:tab w:val="left" w:pos="11908"/>
+          <w:tab w:val="left" w:pos="12824"/>
+          <w:tab w:val="left" w:pos="13740"/>
+          <w:tab w:val="left" w:pos="14656"/>
+        </w:tabs>
+        <w:rPr>
+          <w:rFonts w:ascii="Courier New" w:eastAsia="Times New Roman" w:hAnsi="Courier New" w:cs="Courier New"/>
+          <w:color w:val="000000"/>
+          <w:sz w:val="21"/>
+          <w:szCs w:val="21"/>
+        </w:rPr>
+      </w:pPr>
+      <w:r>
+        <w:rPr>
+          <w:rFonts w:ascii="Courier New" w:eastAsia="Times New Roman" w:hAnsi="Courier New" w:cs="Courier New"/>
+          <w:b/>
+          <w:bCs/>
+          <w:color w:val="000000"/>
+          <w:sz w:val="21"/>
+          <w:szCs w:val="21"/>
+        </w:rPr>
+        <w:t>HTTP Request</w:t>
+      </w:r>
+      <w:r>
+        <w:rPr>
+          <w:rFonts w:ascii="Courier New" w:eastAsia="Times New Roman" w:hAnsi="Courier New" w:cs="Courier New"/>
+          <w:color w:val="000000"/>
+          <w:sz w:val="21"/>
+          <w:szCs w:val="21"/>
+        </w:rPr>
+        <w:t xml:space="preserve"> -&gt; </w:t>
+      </w:r>
+      <w:r>
+        <w:rPr>
+          <w:rFonts w:ascii="Courier New" w:eastAsia="Times New Roman" w:hAnsi="Courier New" w:cs="Courier New"/>
+          <w:b/>
+          <w:bCs/>
+          <w:color w:val="000000"/>
+          <w:sz w:val="21"/>
+          <w:szCs w:val="21"/>
+        </w:rPr>
+        <w:t>dispatcher servlet</w:t>
+      </w:r>
+      <w:r>
+        <w:rPr>
+          <w:rFonts w:ascii="Courier New" w:eastAsia="Times New Roman" w:hAnsi="Courier New" w:cs="Courier New"/>
+          <w:color w:val="000000"/>
+          <w:sz w:val="21"/>
+          <w:szCs w:val="21"/>
+        </w:rPr>
+        <w:t xml:space="preserve"> (</w:t>
+      </w:r>
+      <w:r>
+        <w:rPr>
+          <w:rFonts w:ascii="Courier New" w:eastAsia="Times New Roman" w:hAnsi="Courier New" w:cs="Courier New"/>
+          <w:color w:val="000000"/>
+          <w:sz w:val="21"/>
+          <w:szCs w:val="21"/>
+        </w:rPr>
+        <w:t xml:space="preserve">Dispatcher servlet acts as a Front </w:t>
+      </w:r>
+      <w:proofErr w:type="spellStart"/>
+      <w:r>
+        <w:rPr>
+          <w:rFonts w:ascii="Courier New" w:eastAsia="Times New Roman" w:hAnsi="Courier New" w:cs="Courier New"/>
+          <w:color w:val="000000"/>
+          <w:sz w:val="21"/>
+          <w:szCs w:val="21"/>
+        </w:rPr>
+        <w:t>controler</w:t>
+      </w:r>
+      <w:proofErr w:type="spellEnd"/>
+      <w:r>
+        <w:rPr>
+          <w:rFonts w:ascii="Courier New" w:eastAsia="Times New Roman" w:hAnsi="Courier New" w:cs="Courier New"/>
+          <w:color w:val="000000"/>
+          <w:sz w:val="21"/>
+          <w:szCs w:val="21"/>
+        </w:rPr>
+        <w:t>.</w:t>
+      </w:r>
+    </w:p>
+    <w:p>
+      <w:pPr>
+        <w:shd w:val="clear" w:color="auto" w:fill="FFFFFF"/>
+        <w:tabs>
+          <w:tab w:val="left" w:pos="916"/>
+          <w:tab w:val="left" w:pos="1832"/>
+          <w:tab w:val="left" w:pos="2748"/>
+          <w:tab w:val="left" w:pos="3664"/>
+          <w:tab w:val="left" w:pos="4580"/>
+          <w:tab w:val="left" w:pos="5496"/>
+          <w:tab w:val="left" w:pos="6412"/>
+          <w:tab w:val="left" w:pos="7328"/>
+          <w:tab w:val="left" w:pos="8244"/>
+          <w:tab w:val="left" w:pos="9160"/>
+          <w:tab w:val="left" w:pos="10076"/>
+          <w:tab w:val="left" w:pos="10992"/>
+          <w:tab w:val="left" w:pos="11908"/>
+          <w:tab w:val="left" w:pos="12824"/>
+          <w:tab w:val="left" w:pos="13740"/>
+          <w:tab w:val="left" w:pos="14656"/>
+        </w:tabs>
+        <w:rPr>
+          <w:rFonts w:ascii="Courier New" w:eastAsia="Times New Roman" w:hAnsi="Courier New" w:cs="Courier New"/>
+          <w:color w:val="000000"/>
+          <w:sz w:val="21"/>
+          <w:szCs w:val="21"/>
+        </w:rPr>
+      </w:pPr>
+      <w:r>
+        <w:rPr>
+          <w:rFonts w:ascii="Courier New" w:eastAsia="Times New Roman" w:hAnsi="Courier New" w:cs="Courier New"/>
+          <w:color w:val="000000"/>
+          <w:sz w:val="21"/>
+          <w:szCs w:val="21"/>
+        </w:rPr>
+        <w:t>The responsibility of Dispatcher servlet is to build</w:t>
+      </w:r>
+    </w:p>
+    <w:p>
+      <w:pPr>
+        <w:shd w:val="clear" w:color="auto" w:fill="FFFFFF"/>
+        <w:tabs>
+          <w:tab w:val="left" w:pos="916"/>
+          <w:tab w:val="left" w:pos="1832"/>
+          <w:tab w:val="left" w:pos="2748"/>
+          <w:tab w:val="left" w:pos="3664"/>
+          <w:tab w:val="left" w:pos="4580"/>
+          <w:tab w:val="left" w:pos="5496"/>
+          <w:tab w:val="left" w:pos="6412"/>
+          <w:tab w:val="left" w:pos="7328"/>
+          <w:tab w:val="left" w:pos="8244"/>
+          <w:tab w:val="left" w:pos="9160"/>
+          <w:tab w:val="left" w:pos="10076"/>
+          <w:tab w:val="left" w:pos="10992"/>
+          <w:tab w:val="left" w:pos="11908"/>
+          <w:tab w:val="left" w:pos="12824"/>
+          <w:tab w:val="left" w:pos="13740"/>
+          <w:tab w:val="left" w:pos="14656"/>
+        </w:tabs>
+        <w:rPr>
+          <w:rFonts w:ascii="Courier New" w:eastAsia="Times New Roman" w:hAnsi="Courier New" w:cs="Courier New"/>
+          <w:color w:val="000000"/>
+          <w:sz w:val="21"/>
+          <w:szCs w:val="21"/>
+        </w:rPr>
+      </w:pPr>
+      <w:r>
+        <w:rPr>
+          <w:rFonts w:ascii="Courier New" w:eastAsia="Times New Roman" w:hAnsi="Courier New" w:cs="Courier New"/>
+          <w:color w:val="000000"/>
+          <w:sz w:val="21"/>
+          <w:szCs w:val="21"/>
+        </w:rPr>
+        <w:t>Spring container and then identify the</w:t>
+      </w:r>
+      <w:r>
+        <w:rPr>
+          <w:rFonts w:ascii="Courier New" w:eastAsia="Times New Roman" w:hAnsi="Courier New" w:cs="Courier New"/>
+          <w:color w:val="000000"/>
+          <w:sz w:val="21"/>
+          <w:szCs w:val="21"/>
+        </w:rPr>
+        <w:t>) -&gt;</w:t>
+      </w:r>
+      <w:r>
+        <w:rPr>
+          <w:rFonts w:ascii="Courier New" w:eastAsia="Times New Roman" w:hAnsi="Courier New" w:cs="Courier New"/>
+          <w:color w:val="000000"/>
+          <w:sz w:val="21"/>
+          <w:szCs w:val="21"/>
+        </w:rPr>
+        <w:t xml:space="preserve"> </w:t>
+      </w:r>
+      <w:proofErr w:type="spellStart"/>
+      <w:proofErr w:type="gramStart"/>
+      <w:r>
+        <w:rPr>
+          <w:rFonts w:ascii="Courier New" w:eastAsia="Times New Roman" w:hAnsi="Courier New" w:cs="Courier New"/>
+          <w:b/>
+          <w:bCs/>
+          <w:color w:val="000000"/>
+          <w:sz w:val="21"/>
+          <w:szCs w:val="21"/>
+        </w:rPr>
+        <w:t>controller</w:t>
+      </w:r>
+      <w:r>
+        <w:rPr>
+          <w:rFonts w:ascii="Courier New" w:eastAsia="Times New Roman" w:hAnsi="Courier New" w:cs="Courier New"/>
+          <w:color w:val="000000"/>
+          <w:sz w:val="21"/>
+          <w:szCs w:val="21"/>
+        </w:rPr>
+        <w:t>,which</w:t>
+      </w:r>
+      <w:proofErr w:type="spellEnd"/>
+      <w:proofErr w:type="gramEnd"/>
+      <w:r>
+        <w:rPr>
+          <w:rFonts w:ascii="Courier New" w:eastAsia="Times New Roman" w:hAnsi="Courier New" w:cs="Courier New"/>
+          <w:color w:val="000000"/>
+          <w:sz w:val="21"/>
+          <w:szCs w:val="21"/>
+        </w:rPr>
+        <w:t xml:space="preserve"> can handle the  current request</w:t>
+      </w:r>
+      <w:r>
+        <w:rPr>
+          <w:rFonts w:ascii="Courier New" w:eastAsia="Times New Roman" w:hAnsi="Courier New" w:cs="Courier New"/>
+          <w:color w:val="000000"/>
+          <w:sz w:val="21"/>
+          <w:szCs w:val="21"/>
+        </w:rPr>
+        <w:t xml:space="preserve"> </w:t>
+      </w:r>
+      <w:r>
+        <w:rPr>
+          <w:rFonts w:ascii="Courier New" w:eastAsia="Times New Roman" w:hAnsi="Courier New" w:cs="Courier New"/>
+          <w:color w:val="000000"/>
+          <w:sz w:val="21"/>
+          <w:szCs w:val="21"/>
+        </w:rPr>
+        <w:t xml:space="preserve">by using @RequestMapping annotation and the responsibility of controller is to build model by </w:t>
+      </w:r>
+      <w:proofErr w:type="spellStart"/>
+      <w:r>
+        <w:rPr>
+          <w:rFonts w:ascii="Courier New" w:eastAsia="Times New Roman" w:hAnsi="Courier New" w:cs="Courier New"/>
+          <w:color w:val="000000"/>
+          <w:sz w:val="21"/>
+          <w:szCs w:val="21"/>
+        </w:rPr>
+        <w:t>calling</w:t>
+      </w:r>
+      <w:r>
+        <w:rPr>
+          <w:rFonts w:ascii="Courier New" w:eastAsia="Times New Roman" w:hAnsi="Courier New" w:cs="Courier New"/>
+          <w:color w:val="000000"/>
+          <w:sz w:val="21"/>
+          <w:szCs w:val="21"/>
+        </w:rPr>
+        <w:t>,</w:t>
+      </w:r>
+      <w:r>
+        <w:rPr>
+          <w:rFonts w:ascii="Courier New" w:eastAsia="Times New Roman" w:hAnsi="Courier New" w:cs="Courier New"/>
+          <w:color w:val="000000"/>
+          <w:sz w:val="21"/>
+          <w:szCs w:val="21"/>
+        </w:rPr>
+        <w:t>the</w:t>
+      </w:r>
+      <w:proofErr w:type="spellEnd"/>
+      <w:r>
+        <w:rPr>
+          <w:rFonts w:ascii="Courier New" w:eastAsia="Times New Roman" w:hAnsi="Courier New" w:cs="Courier New"/>
+          <w:color w:val="000000"/>
+          <w:sz w:val="21"/>
+          <w:szCs w:val="21"/>
+        </w:rPr>
+        <w:t xml:space="preserve"> service layer </w:t>
+      </w:r>
+      <w:proofErr w:type="spellStart"/>
+      <w:r>
+        <w:rPr>
+          <w:rFonts w:ascii="Courier New" w:eastAsia="Times New Roman" w:hAnsi="Courier New" w:cs="Courier New"/>
+          <w:color w:val="000000"/>
+          <w:sz w:val="21"/>
+          <w:szCs w:val="21"/>
+        </w:rPr>
+        <w:t>logicand</w:t>
+      </w:r>
+      <w:proofErr w:type="spellEnd"/>
+      <w:r>
+        <w:rPr>
+          <w:rFonts w:ascii="Courier New" w:eastAsia="Times New Roman" w:hAnsi="Courier New" w:cs="Courier New"/>
+          <w:color w:val="000000"/>
+          <w:sz w:val="21"/>
+          <w:szCs w:val="21"/>
+        </w:rPr>
+        <w:t xml:space="preserve"> service layer will call the</w:t>
+      </w:r>
+      <w:r>
+        <w:rPr>
+          <w:rFonts w:ascii="Courier New" w:eastAsia="Times New Roman" w:hAnsi="Courier New" w:cs="Courier New"/>
+          <w:color w:val="000000"/>
+          <w:sz w:val="21"/>
+          <w:szCs w:val="21"/>
+        </w:rPr>
+        <w:t xml:space="preserve">     -&gt; </w:t>
+      </w:r>
+      <w:r>
+        <w:rPr>
+          <w:rFonts w:ascii="Courier New" w:eastAsia="Times New Roman" w:hAnsi="Courier New" w:cs="Courier New"/>
+          <w:b/>
+          <w:bCs/>
+          <w:color w:val="000000"/>
+          <w:sz w:val="21"/>
+          <w:szCs w:val="21"/>
+        </w:rPr>
+        <w:t>DAO</w:t>
+      </w:r>
+      <w:r>
+        <w:rPr>
+          <w:rFonts w:ascii="Courier New" w:eastAsia="Times New Roman" w:hAnsi="Courier New" w:cs="Courier New"/>
+          <w:b/>
+          <w:bCs/>
+          <w:color w:val="000000"/>
+          <w:sz w:val="21"/>
+          <w:szCs w:val="21"/>
+        </w:rPr>
+        <w:t xml:space="preserve"> </w:t>
+      </w:r>
+      <w:r>
+        <w:rPr>
+          <w:rFonts w:ascii="Courier New" w:eastAsia="Times New Roman" w:hAnsi="Courier New" w:cs="Courier New"/>
+          <w:b/>
+          <w:bCs/>
+          <w:color w:val="000000"/>
+          <w:sz w:val="21"/>
+          <w:szCs w:val="21"/>
+        </w:rPr>
+        <w:t>layer</w:t>
+      </w:r>
+      <w:r>
+        <w:rPr>
+          <w:rFonts w:ascii="Courier New" w:eastAsia="Times New Roman" w:hAnsi="Courier New" w:cs="Courier New"/>
+          <w:color w:val="000000"/>
+          <w:sz w:val="21"/>
+          <w:szCs w:val="21"/>
+        </w:rPr>
+        <w:t xml:space="preserve"> and</w:t>
+      </w:r>
+      <w:r>
+        <w:rPr>
+          <w:rFonts w:ascii="Courier New" w:eastAsia="Times New Roman" w:hAnsi="Courier New" w:cs="Courier New"/>
+          <w:color w:val="000000"/>
+          <w:sz w:val="21"/>
+          <w:szCs w:val="21"/>
+        </w:rPr>
+        <w:t xml:space="preserve"> </w:t>
+      </w:r>
+      <w:r>
+        <w:rPr>
+          <w:rFonts w:ascii="Courier New" w:eastAsia="Times New Roman" w:hAnsi="Courier New" w:cs="Courier New"/>
+          <w:color w:val="000000"/>
+          <w:sz w:val="21"/>
+          <w:szCs w:val="21"/>
+        </w:rPr>
+        <w:t xml:space="preserve">DAO layer will call </w:t>
+      </w:r>
+      <w:r>
+        <w:rPr>
+          <w:rFonts w:ascii="Courier New" w:eastAsia="Times New Roman" w:hAnsi="Courier New" w:cs="Courier New"/>
+          <w:color w:val="000000"/>
+          <w:sz w:val="21"/>
+          <w:szCs w:val="21"/>
+        </w:rPr>
+        <w:t xml:space="preserve">-&gt; </w:t>
+      </w:r>
+      <w:proofErr w:type="spellStart"/>
+      <w:r>
+        <w:rPr>
+          <w:rFonts w:ascii="Courier New" w:eastAsia="Times New Roman" w:hAnsi="Courier New" w:cs="Courier New"/>
+          <w:b/>
+          <w:bCs/>
+          <w:color w:val="000000"/>
+          <w:sz w:val="21"/>
+          <w:szCs w:val="21"/>
+        </w:rPr>
+        <w:t>databse</w:t>
+      </w:r>
+      <w:proofErr w:type="spellEnd"/>
+      <w:r>
+        <w:rPr>
+          <w:rFonts w:ascii="Courier New" w:eastAsia="Times New Roman" w:hAnsi="Courier New" w:cs="Courier New"/>
+          <w:color w:val="000000"/>
+          <w:sz w:val="21"/>
+          <w:szCs w:val="21"/>
+        </w:rPr>
+        <w:t xml:space="preserve"> and get the  </w:t>
+      </w:r>
+      <w:proofErr w:type="spellStart"/>
+      <w:r>
+        <w:rPr>
+          <w:rFonts w:ascii="Courier New" w:eastAsia="Times New Roman" w:hAnsi="Courier New" w:cs="Courier New"/>
+          <w:color w:val="000000"/>
+          <w:sz w:val="21"/>
+          <w:szCs w:val="21"/>
+        </w:rPr>
+        <w:t>dataand</w:t>
+      </w:r>
+      <w:proofErr w:type="spellEnd"/>
+      <w:r>
+        <w:rPr>
+          <w:rFonts w:ascii="Courier New" w:eastAsia="Times New Roman" w:hAnsi="Courier New" w:cs="Courier New"/>
+          <w:color w:val="000000"/>
+          <w:sz w:val="21"/>
+          <w:szCs w:val="21"/>
+        </w:rPr>
+        <w:t xml:space="preserve"> delegate that data to Service layer.</w:t>
+      </w:r>
+    </w:p>
+    <w:p>
+      <w:pPr>
+        <w:shd w:val="clear" w:color="auto" w:fill="FFFFFF"/>
+        <w:tabs>
+          <w:tab w:val="left" w:pos="916"/>
+          <w:tab w:val="left" w:pos="1832"/>
+          <w:tab w:val="left" w:pos="2748"/>
+          <w:tab w:val="left" w:pos="3664"/>
+          <w:tab w:val="left" w:pos="4580"/>
+          <w:tab w:val="left" w:pos="5496"/>
+          <w:tab w:val="left" w:pos="6412"/>
+          <w:tab w:val="left" w:pos="7328"/>
+          <w:tab w:val="left" w:pos="8244"/>
+          <w:tab w:val="left" w:pos="9160"/>
+          <w:tab w:val="left" w:pos="10076"/>
+          <w:tab w:val="left" w:pos="10992"/>
+          <w:tab w:val="left" w:pos="11908"/>
+          <w:tab w:val="left" w:pos="12824"/>
+          <w:tab w:val="left" w:pos="13740"/>
+          <w:tab w:val="left" w:pos="14656"/>
+        </w:tabs>
+        <w:rPr>
+          <w:rFonts w:ascii="Courier New" w:eastAsia="Times New Roman" w:hAnsi="Courier New" w:cs="Courier New"/>
+          <w:color w:val="000000"/>
+          <w:sz w:val="21"/>
+          <w:szCs w:val="21"/>
+        </w:rPr>
+      </w:pPr>
+      <w:r>
+        <w:rPr>
+          <w:rFonts w:ascii="Courier New" w:eastAsia="Times New Roman" w:hAnsi="Courier New" w:cs="Courier New"/>
+          <w:color w:val="000000"/>
+          <w:sz w:val="21"/>
+          <w:szCs w:val="21"/>
+        </w:rPr>
+        <w:t>Then service layer will delegate it to controller</w:t>
+      </w:r>
+    </w:p>
+    <w:p>
+      <w:pPr>
+        <w:shd w:val="clear" w:color="auto" w:fill="FFFFFF"/>
+        <w:tabs>
+          <w:tab w:val="left" w:pos="916"/>
+          <w:tab w:val="left" w:pos="1832"/>
+          <w:tab w:val="left" w:pos="2748"/>
+          <w:tab w:val="left" w:pos="3664"/>
+          <w:tab w:val="left" w:pos="4580"/>
+          <w:tab w:val="left" w:pos="5496"/>
+          <w:tab w:val="left" w:pos="6412"/>
+          <w:tab w:val="left" w:pos="7328"/>
+          <w:tab w:val="left" w:pos="8244"/>
+          <w:tab w:val="left" w:pos="9160"/>
+          <w:tab w:val="left" w:pos="10076"/>
+          <w:tab w:val="left" w:pos="10992"/>
+          <w:tab w:val="left" w:pos="11908"/>
+          <w:tab w:val="left" w:pos="12824"/>
+          <w:tab w:val="left" w:pos="13740"/>
+          <w:tab w:val="left" w:pos="14656"/>
+        </w:tabs>
+        <w:rPr>
+          <w:rFonts w:ascii="Courier New" w:eastAsia="Times New Roman" w:hAnsi="Courier New" w:cs="Courier New"/>
+          <w:color w:val="000000"/>
+          <w:sz w:val="21"/>
+          <w:szCs w:val="21"/>
+        </w:rPr>
+      </w:pPr>
+      <w:proofErr w:type="spellStart"/>
+      <w:r>
+        <w:rPr>
+          <w:rFonts w:ascii="Courier New" w:eastAsia="Times New Roman" w:hAnsi="Courier New" w:cs="Courier New"/>
+          <w:color w:val="000000"/>
+          <w:sz w:val="21"/>
+          <w:szCs w:val="21"/>
+        </w:rPr>
+        <w:t>layerController</w:t>
+      </w:r>
+      <w:proofErr w:type="spellEnd"/>
+      <w:r>
+        <w:rPr>
+          <w:rFonts w:ascii="Courier New" w:eastAsia="Times New Roman" w:hAnsi="Courier New" w:cs="Courier New"/>
+          <w:color w:val="000000"/>
+          <w:sz w:val="21"/>
+          <w:szCs w:val="21"/>
+        </w:rPr>
+        <w:t xml:space="preserve"> layer will build the model and add</w:t>
+      </w:r>
+    </w:p>
+    <w:p>
+      <w:pPr>
+        <w:shd w:val="clear" w:color="auto" w:fill="FFFFFF"/>
+        <w:tabs>
+          <w:tab w:val="left" w:pos="916"/>
+          <w:tab w:val="left" w:pos="1832"/>
+          <w:tab w:val="left" w:pos="2748"/>
+          <w:tab w:val="left" w:pos="3664"/>
+          <w:tab w:val="left" w:pos="4580"/>
+          <w:tab w:val="left" w:pos="5496"/>
+          <w:tab w:val="left" w:pos="6412"/>
+          <w:tab w:val="left" w:pos="7328"/>
+          <w:tab w:val="left" w:pos="8244"/>
+          <w:tab w:val="left" w:pos="9160"/>
+          <w:tab w:val="left" w:pos="10076"/>
+          <w:tab w:val="left" w:pos="10992"/>
+          <w:tab w:val="left" w:pos="11908"/>
+          <w:tab w:val="left" w:pos="12824"/>
+          <w:tab w:val="left" w:pos="13740"/>
+          <w:tab w:val="left" w:pos="14656"/>
+        </w:tabs>
+        <w:rPr>
+          <w:rFonts w:ascii="Courier New" w:eastAsia="Times New Roman" w:hAnsi="Courier New" w:cs="Courier New"/>
+          <w:color w:val="000000"/>
+          <w:sz w:val="21"/>
+          <w:szCs w:val="21"/>
+        </w:rPr>
+      </w:pPr>
+      <w:r>
+        <w:rPr>
+          <w:rFonts w:ascii="Courier New" w:eastAsia="Times New Roman" w:hAnsi="Courier New" w:cs="Courier New"/>
+          <w:color w:val="000000"/>
+          <w:sz w:val="21"/>
+          <w:szCs w:val="21"/>
+        </w:rPr>
+        <w:t>data to the model object and return both View name</w:t>
+      </w:r>
+    </w:p>
+    <w:p>
+      <w:pPr>
+        <w:shd w:val="clear" w:color="auto" w:fill="FFFFFF"/>
+        <w:tabs>
+          <w:tab w:val="left" w:pos="916"/>
+          <w:tab w:val="left" w:pos="1832"/>
+          <w:tab w:val="left" w:pos="2748"/>
+          <w:tab w:val="left" w:pos="3664"/>
+          <w:tab w:val="left" w:pos="4580"/>
+          <w:tab w:val="left" w:pos="5496"/>
+          <w:tab w:val="left" w:pos="6412"/>
+          <w:tab w:val="left" w:pos="7328"/>
+          <w:tab w:val="left" w:pos="8244"/>
+          <w:tab w:val="left" w:pos="9160"/>
+          <w:tab w:val="left" w:pos="10076"/>
+          <w:tab w:val="left" w:pos="10992"/>
+          <w:tab w:val="left" w:pos="11908"/>
+          <w:tab w:val="left" w:pos="12824"/>
+          <w:tab w:val="left" w:pos="13740"/>
+          <w:tab w:val="left" w:pos="14656"/>
+        </w:tabs>
+        <w:rPr>
+          <w:rFonts w:ascii="Courier New" w:eastAsia="Times New Roman" w:hAnsi="Courier New" w:cs="Courier New"/>
+          <w:color w:val="000000"/>
+          <w:sz w:val="21"/>
+          <w:szCs w:val="21"/>
+        </w:rPr>
+      </w:pPr>
+      <w:r>
+        <w:rPr>
+          <w:rFonts w:ascii="Courier New" w:eastAsia="Times New Roman" w:hAnsi="Courier New" w:cs="Courier New"/>
+          <w:color w:val="000000"/>
+          <w:sz w:val="21"/>
+          <w:szCs w:val="21"/>
+        </w:rPr>
+        <w:lastRenderedPageBreak/>
+        <w:t>and Model object to Front controller</w:t>
+      </w:r>
+    </w:p>
+    <w:p>
+      <w:pPr>
+        <w:shd w:val="clear" w:color="auto" w:fill="FFFFFF"/>
+        <w:tabs>
+          <w:tab w:val="left" w:pos="916"/>
+          <w:tab w:val="left" w:pos="1832"/>
+          <w:tab w:val="left" w:pos="2748"/>
+          <w:tab w:val="left" w:pos="3664"/>
+          <w:tab w:val="left" w:pos="4580"/>
+          <w:tab w:val="left" w:pos="5496"/>
+          <w:tab w:val="left" w:pos="6412"/>
+          <w:tab w:val="left" w:pos="7328"/>
+          <w:tab w:val="left" w:pos="8244"/>
+          <w:tab w:val="left" w:pos="9160"/>
+          <w:tab w:val="left" w:pos="10076"/>
+          <w:tab w:val="left" w:pos="10992"/>
+          <w:tab w:val="left" w:pos="11908"/>
+          <w:tab w:val="left" w:pos="12824"/>
+          <w:tab w:val="left" w:pos="13740"/>
+          <w:tab w:val="left" w:pos="14656"/>
+        </w:tabs>
+        <w:rPr>
+          <w:rFonts w:ascii="Courier New" w:eastAsia="Times New Roman" w:hAnsi="Courier New" w:cs="Courier New"/>
+          <w:color w:val="000000"/>
+          <w:sz w:val="21"/>
+          <w:szCs w:val="21"/>
+        </w:rPr>
+      </w:pPr>
+      <w:r>
+        <w:rPr>
+          <w:rFonts w:ascii="Courier New" w:eastAsia="Times New Roman" w:hAnsi="Courier New" w:cs="Courier New"/>
+          <w:color w:val="000000"/>
+          <w:sz w:val="21"/>
+          <w:szCs w:val="21"/>
+        </w:rPr>
+        <w:t xml:space="preserve">Then Front controller will contact view </w:t>
+      </w:r>
+      <w:proofErr w:type="spellStart"/>
+      <w:r>
+        <w:rPr>
+          <w:rFonts w:ascii="Courier New" w:eastAsia="Times New Roman" w:hAnsi="Courier New" w:cs="Courier New"/>
+          <w:color w:val="000000"/>
+          <w:sz w:val="21"/>
+          <w:szCs w:val="21"/>
+        </w:rPr>
+        <w:t>tresolver</w:t>
+      </w:r>
+      <w:proofErr w:type="spellEnd"/>
+    </w:p>
+    <w:p>
+      <w:pPr>
+        <w:shd w:val="clear" w:color="auto" w:fill="FFFFFF"/>
+        <w:tabs>
+          <w:tab w:val="left" w:pos="916"/>
+          <w:tab w:val="left" w:pos="1832"/>
+          <w:tab w:val="left" w:pos="2748"/>
+          <w:tab w:val="left" w:pos="3664"/>
+          <w:tab w:val="left" w:pos="4580"/>
+          <w:tab w:val="left" w:pos="5496"/>
+          <w:tab w:val="left" w:pos="6412"/>
+          <w:tab w:val="left" w:pos="7328"/>
+          <w:tab w:val="left" w:pos="8244"/>
+          <w:tab w:val="left" w:pos="9160"/>
+          <w:tab w:val="left" w:pos="10076"/>
+          <w:tab w:val="left" w:pos="10992"/>
+          <w:tab w:val="left" w:pos="11908"/>
+          <w:tab w:val="left" w:pos="12824"/>
+          <w:tab w:val="left" w:pos="13740"/>
+          <w:tab w:val="left" w:pos="14656"/>
+        </w:tabs>
+        <w:rPr>
+          <w:rFonts w:ascii="Courier New" w:eastAsia="Times New Roman" w:hAnsi="Courier New" w:cs="Courier New"/>
+          <w:color w:val="000000"/>
+          <w:sz w:val="21"/>
+          <w:szCs w:val="21"/>
+        </w:rPr>
+      </w:pPr>
+      <w:proofErr w:type="spellStart"/>
+      <w:r>
+        <w:rPr>
+          <w:rFonts w:ascii="Courier New" w:eastAsia="Times New Roman" w:hAnsi="Courier New" w:cs="Courier New"/>
+          <w:color w:val="000000"/>
+          <w:sz w:val="21"/>
+          <w:szCs w:val="21"/>
+        </w:rPr>
+        <w:t>ro</w:t>
+      </w:r>
+      <w:proofErr w:type="spellEnd"/>
+      <w:r>
+        <w:rPr>
+          <w:rFonts w:ascii="Courier New" w:eastAsia="Times New Roman" w:hAnsi="Courier New" w:cs="Courier New"/>
+          <w:color w:val="000000"/>
+          <w:sz w:val="21"/>
+          <w:szCs w:val="21"/>
+        </w:rPr>
+        <w:t xml:space="preserve"> resolve the view name and delegate the model to the </w:t>
+      </w:r>
+      <w:proofErr w:type="gramStart"/>
+      <w:r>
+        <w:rPr>
+          <w:rFonts w:ascii="Courier New" w:eastAsia="Times New Roman" w:hAnsi="Courier New" w:cs="Courier New"/>
+          <w:color w:val="000000"/>
+          <w:sz w:val="21"/>
+          <w:szCs w:val="21"/>
+        </w:rPr>
+        <w:t>view..</w:t>
+      </w:r>
+      <w:proofErr w:type="gramEnd"/>
     </w:p>
     <w:p/>
     <w:sectPr>
@@ -1881,6 +4175,119 @@
     </w:lvl>
   </w:abstractNum>
   <w:abstractNum w:abstractNumId="1" w15:restartNumberingAfterBreak="0">
+    <w:nsid w:val="198F3F29"/>
+    <w:multiLevelType w:val="hybridMultilevel"/>
+    <w:tmpl w:val="354E624E"/>
+    <w:lvl w:ilvl="0" w:tplc="FFFFFFFF">
+      <w:start w:val="1"/>
+      <w:numFmt w:val="bullet"/>
+      <w:lvlText w:val=""/>
+      <w:lvlJc w:val="left"/>
+      <w:pPr>
+        <w:ind w:left="720" w:hanging="360"/>
+      </w:pPr>
+      <w:rPr>
+        <w:rFonts w:ascii="Symbol" w:hAnsi="Symbol" w:hint="default"/>
+      </w:rPr>
+    </w:lvl>
+    <w:lvl w:ilvl="1" w:tplc="FFFFFFFF" w:tentative="1">
+      <w:start w:val="1"/>
+      <w:numFmt w:val="bullet"/>
+      <w:lvlText w:val="o"/>
+      <w:lvlJc w:val="left"/>
+      <w:pPr>
+        <w:ind w:left="1440" w:hanging="360"/>
+      </w:pPr>
+      <w:rPr>
+        <w:rFonts w:ascii="Courier New" w:hAnsi="Courier New" w:cs="Courier New" w:hint="default"/>
+      </w:rPr>
+    </w:lvl>
+    <w:lvl w:ilvl="2" w:tplc="FFFFFFFF" w:tentative="1">
+      <w:start w:val="1"/>
+      <w:numFmt w:val="bullet"/>
+      <w:lvlText w:val=""/>
+      <w:lvlJc w:val="left"/>
+      <w:pPr>
+        <w:ind w:left="2160" w:hanging="360"/>
+      </w:pPr>
+      <w:rPr>
+        <w:rFonts w:ascii="Wingdings" w:hAnsi="Wingdings" w:hint="default"/>
+      </w:rPr>
+    </w:lvl>
+    <w:lvl w:ilvl="3" w:tplc="FFFFFFFF">
+      <w:start w:val="1"/>
+      <w:numFmt w:val="bullet"/>
+      <w:lvlText w:val=""/>
+      <w:lvlJc w:val="left"/>
+      <w:pPr>
+        <w:ind w:left="2880" w:hanging="360"/>
+      </w:pPr>
+      <w:rPr>
+        <w:rFonts w:ascii="Symbol" w:hAnsi="Symbol" w:hint="default"/>
+      </w:rPr>
+    </w:lvl>
+    <w:lvl w:ilvl="4" w:tplc="04090001">
+      <w:start w:val="1"/>
+      <w:numFmt w:val="bullet"/>
+      <w:lvlText w:val=""/>
+      <w:lvlJc w:val="left"/>
+      <w:pPr>
+        <w:ind w:left="3600" w:hanging="360"/>
+      </w:pPr>
+      <w:rPr>
+        <w:rFonts w:ascii="Symbol" w:hAnsi="Symbol" w:hint="default"/>
+      </w:rPr>
+    </w:lvl>
+    <w:lvl w:ilvl="5" w:tplc="FFFFFFFF" w:tentative="1">
+      <w:start w:val="1"/>
+      <w:numFmt w:val="bullet"/>
+      <w:lvlText w:val=""/>
+      <w:lvlJc w:val="left"/>
+      <w:pPr>
+        <w:ind w:left="4320" w:hanging="360"/>
+      </w:pPr>
+      <w:rPr>
+        <w:rFonts w:ascii="Wingdings" w:hAnsi="Wingdings" w:hint="default"/>
+      </w:rPr>
+    </w:lvl>
+    <w:lvl w:ilvl="6" w:tplc="FFFFFFFF" w:tentative="1">
+      <w:start w:val="1"/>
+      <w:numFmt w:val="bullet"/>
+      <w:lvlText w:val=""/>
+      <w:lvlJc w:val="left"/>
+      <w:pPr>
+        <w:ind w:left="5040" w:hanging="360"/>
+      </w:pPr>
+      <w:rPr>
+        <w:rFonts w:ascii="Symbol" w:hAnsi="Symbol" w:hint="default"/>
+      </w:rPr>
+    </w:lvl>
+    <w:lvl w:ilvl="7" w:tplc="FFFFFFFF" w:tentative="1">
+      <w:start w:val="1"/>
+      <w:numFmt w:val="bullet"/>
+      <w:lvlText w:val="o"/>
+      <w:lvlJc w:val="left"/>
+      <w:pPr>
+        <w:ind w:left="5760" w:hanging="360"/>
+      </w:pPr>
+      <w:rPr>
+        <w:rFonts w:ascii="Courier New" w:hAnsi="Courier New" w:cs="Courier New" w:hint="default"/>
+      </w:rPr>
+    </w:lvl>
+    <w:lvl w:ilvl="8" w:tplc="FFFFFFFF" w:tentative="1">
+      <w:start w:val="1"/>
+      <w:numFmt w:val="bullet"/>
+      <w:lvlText w:val=""/>
+      <w:lvlJc w:val="left"/>
+      <w:pPr>
+        <w:ind w:left="6480" w:hanging="360"/>
+      </w:pPr>
+      <w:rPr>
+        <w:rFonts w:ascii="Wingdings" w:hAnsi="Wingdings" w:hint="default"/>
+      </w:rPr>
+    </w:lvl>
+  </w:abstractNum>
+  <w:abstractNum w:abstractNumId="2" w15:restartNumberingAfterBreak="0">
     <w:nsid w:val="4B2B6EBE"/>
     <w:multiLevelType w:val="hybridMultilevel"/>
     <w:tmpl w:val="33F4753E"/>
@@ -1969,7 +4376,7 @@
       </w:pPr>
     </w:lvl>
   </w:abstractNum>
-  <w:abstractNum w:abstractNumId="2" w15:restartNumberingAfterBreak="0">
+  <w:abstractNum w:abstractNumId="3" w15:restartNumberingAfterBreak="0">
     <w:nsid w:val="59C23920"/>
     <w:multiLevelType w:val="hybridMultilevel"/>
     <w:tmpl w:val="D2F6D5B0"/>
@@ -2059,7 +4466,233 @@
       </w:pPr>
     </w:lvl>
   </w:abstractNum>
-  <w:abstractNum w:abstractNumId="3" w15:restartNumberingAfterBreak="0">
+  <w:abstractNum w:abstractNumId="4" w15:restartNumberingAfterBreak="0">
+    <w:nsid w:val="5E8446DB"/>
+    <w:multiLevelType w:val="hybridMultilevel"/>
+    <w:tmpl w:val="F53A5C3E"/>
+    <w:lvl w:ilvl="0" w:tplc="04090001">
+      <w:start w:val="1"/>
+      <w:numFmt w:val="bullet"/>
+      <w:lvlText w:val=""/>
+      <w:lvlJc w:val="left"/>
+      <w:pPr>
+        <w:ind w:left="720" w:hanging="360"/>
+      </w:pPr>
+      <w:rPr>
+        <w:rFonts w:ascii="Symbol" w:hAnsi="Symbol" w:hint="default"/>
+      </w:rPr>
+    </w:lvl>
+    <w:lvl w:ilvl="1" w:tplc="04090003" w:tentative="1">
+      <w:start w:val="1"/>
+      <w:numFmt w:val="bullet"/>
+      <w:lvlText w:val="o"/>
+      <w:lvlJc w:val="left"/>
+      <w:pPr>
+        <w:ind w:left="1440" w:hanging="360"/>
+      </w:pPr>
+      <w:rPr>
+        <w:rFonts w:ascii="Courier New" w:hAnsi="Courier New" w:cs="Courier New" w:hint="default"/>
+      </w:rPr>
+    </w:lvl>
+    <w:lvl w:ilvl="2" w:tplc="04090005" w:tentative="1">
+      <w:start w:val="1"/>
+      <w:numFmt w:val="bullet"/>
+      <w:lvlText w:val=""/>
+      <w:lvlJc w:val="left"/>
+      <w:pPr>
+        <w:ind w:left="2160" w:hanging="360"/>
+      </w:pPr>
+      <w:rPr>
+        <w:rFonts w:ascii="Wingdings" w:hAnsi="Wingdings" w:hint="default"/>
+      </w:rPr>
+    </w:lvl>
+    <w:lvl w:ilvl="3" w:tplc="04090001" w:tentative="1">
+      <w:start w:val="1"/>
+      <w:numFmt w:val="bullet"/>
+      <w:lvlText w:val=""/>
+      <w:lvlJc w:val="left"/>
+      <w:pPr>
+        <w:ind w:left="2880" w:hanging="360"/>
+      </w:pPr>
+      <w:rPr>
+        <w:rFonts w:ascii="Symbol" w:hAnsi="Symbol" w:hint="default"/>
+      </w:rPr>
+    </w:lvl>
+    <w:lvl w:ilvl="4" w:tplc="04090003">
+      <w:start w:val="1"/>
+      <w:numFmt w:val="bullet"/>
+      <w:lvlText w:val="o"/>
+      <w:lvlJc w:val="left"/>
+      <w:pPr>
+        <w:ind w:left="3600" w:hanging="360"/>
+      </w:pPr>
+      <w:rPr>
+        <w:rFonts w:ascii="Courier New" w:hAnsi="Courier New" w:cs="Courier New" w:hint="default"/>
+      </w:rPr>
+    </w:lvl>
+    <w:lvl w:ilvl="5" w:tplc="04090005" w:tentative="1">
+      <w:start w:val="1"/>
+      <w:numFmt w:val="bullet"/>
+      <w:lvlText w:val=""/>
+      <w:lvlJc w:val="left"/>
+      <w:pPr>
+        <w:ind w:left="4320" w:hanging="360"/>
+      </w:pPr>
+      <w:rPr>
+        <w:rFonts w:ascii="Wingdings" w:hAnsi="Wingdings" w:hint="default"/>
+      </w:rPr>
+    </w:lvl>
+    <w:lvl w:ilvl="6" w:tplc="04090001" w:tentative="1">
+      <w:start w:val="1"/>
+      <w:numFmt w:val="bullet"/>
+      <w:lvlText w:val=""/>
+      <w:lvlJc w:val="left"/>
+      <w:pPr>
+        <w:ind w:left="5040" w:hanging="360"/>
+      </w:pPr>
+      <w:rPr>
+        <w:rFonts w:ascii="Symbol" w:hAnsi="Symbol" w:hint="default"/>
+      </w:rPr>
+    </w:lvl>
+    <w:lvl w:ilvl="7" w:tplc="04090003" w:tentative="1">
+      <w:start w:val="1"/>
+      <w:numFmt w:val="bullet"/>
+      <w:lvlText w:val="o"/>
+      <w:lvlJc w:val="left"/>
+      <w:pPr>
+        <w:ind w:left="5760" w:hanging="360"/>
+      </w:pPr>
+      <w:rPr>
+        <w:rFonts w:ascii="Courier New" w:hAnsi="Courier New" w:cs="Courier New" w:hint="default"/>
+      </w:rPr>
+    </w:lvl>
+    <w:lvl w:ilvl="8" w:tplc="04090005" w:tentative="1">
+      <w:start w:val="1"/>
+      <w:numFmt w:val="bullet"/>
+      <w:lvlText w:val=""/>
+      <w:lvlJc w:val="left"/>
+      <w:pPr>
+        <w:ind w:left="6480" w:hanging="360"/>
+      </w:pPr>
+      <w:rPr>
+        <w:rFonts w:ascii="Wingdings" w:hAnsi="Wingdings" w:hint="default"/>
+      </w:rPr>
+    </w:lvl>
+  </w:abstractNum>
+  <w:abstractNum w:abstractNumId="5" w15:restartNumberingAfterBreak="0">
+    <w:nsid w:val="614E3AF5"/>
+    <w:multiLevelType w:val="hybridMultilevel"/>
+    <w:tmpl w:val="FA8C88A8"/>
+    <w:lvl w:ilvl="0" w:tplc="04090001">
+      <w:start w:val="1"/>
+      <w:numFmt w:val="bullet"/>
+      <w:lvlText w:val=""/>
+      <w:lvlJc w:val="left"/>
+      <w:pPr>
+        <w:ind w:left="720" w:hanging="360"/>
+      </w:pPr>
+      <w:rPr>
+        <w:rFonts w:ascii="Symbol" w:hAnsi="Symbol" w:hint="default"/>
+      </w:rPr>
+    </w:lvl>
+    <w:lvl w:ilvl="1" w:tplc="04090003" w:tentative="1">
+      <w:start w:val="1"/>
+      <w:numFmt w:val="bullet"/>
+      <w:lvlText w:val="o"/>
+      <w:lvlJc w:val="left"/>
+      <w:pPr>
+        <w:ind w:left="1440" w:hanging="360"/>
+      </w:pPr>
+      <w:rPr>
+        <w:rFonts w:ascii="Courier New" w:hAnsi="Courier New" w:cs="Courier New" w:hint="default"/>
+      </w:rPr>
+    </w:lvl>
+    <w:lvl w:ilvl="2" w:tplc="04090005" w:tentative="1">
+      <w:start w:val="1"/>
+      <w:numFmt w:val="bullet"/>
+      <w:lvlText w:val=""/>
+      <w:lvlJc w:val="left"/>
+      <w:pPr>
+        <w:ind w:left="2160" w:hanging="360"/>
+      </w:pPr>
+      <w:rPr>
+        <w:rFonts w:ascii="Wingdings" w:hAnsi="Wingdings" w:hint="default"/>
+      </w:rPr>
+    </w:lvl>
+    <w:lvl w:ilvl="3" w:tplc="04090001" w:tentative="1">
+      <w:start w:val="1"/>
+      <w:numFmt w:val="bullet"/>
+      <w:lvlText w:val=""/>
+      <w:lvlJc w:val="left"/>
+      <w:pPr>
+        <w:ind w:left="2880" w:hanging="360"/>
+      </w:pPr>
+      <w:rPr>
+        <w:rFonts w:ascii="Symbol" w:hAnsi="Symbol" w:hint="default"/>
+      </w:rPr>
+    </w:lvl>
+    <w:lvl w:ilvl="4" w:tplc="04090003" w:tentative="1">
+      <w:start w:val="1"/>
+      <w:numFmt w:val="bullet"/>
+      <w:lvlText w:val="o"/>
+      <w:lvlJc w:val="left"/>
+      <w:pPr>
+        <w:ind w:left="3600" w:hanging="360"/>
+      </w:pPr>
+      <w:rPr>
+        <w:rFonts w:ascii="Courier New" w:hAnsi="Courier New" w:cs="Courier New" w:hint="default"/>
+      </w:rPr>
+    </w:lvl>
+    <w:lvl w:ilvl="5" w:tplc="04090005" w:tentative="1">
+      <w:start w:val="1"/>
+      <w:numFmt w:val="bullet"/>
+      <w:lvlText w:val=""/>
+      <w:lvlJc w:val="left"/>
+      <w:pPr>
+        <w:ind w:left="4320" w:hanging="360"/>
+      </w:pPr>
+      <w:rPr>
+        <w:rFonts w:ascii="Wingdings" w:hAnsi="Wingdings" w:hint="default"/>
+      </w:rPr>
+    </w:lvl>
+    <w:lvl w:ilvl="6" w:tplc="04090001" w:tentative="1">
+      <w:start w:val="1"/>
+      <w:numFmt w:val="bullet"/>
+      <w:lvlText w:val=""/>
+      <w:lvlJc w:val="left"/>
+      <w:pPr>
+        <w:ind w:left="5040" w:hanging="360"/>
+      </w:pPr>
+      <w:rPr>
+        <w:rFonts w:ascii="Symbol" w:hAnsi="Symbol" w:hint="default"/>
+      </w:rPr>
+    </w:lvl>
+    <w:lvl w:ilvl="7" w:tplc="04090003" w:tentative="1">
+      <w:start w:val="1"/>
+      <w:numFmt w:val="bullet"/>
+      <w:lvlText w:val="o"/>
+      <w:lvlJc w:val="left"/>
+      <w:pPr>
+        <w:ind w:left="5760" w:hanging="360"/>
+      </w:pPr>
+      <w:rPr>
+        <w:rFonts w:ascii="Courier New" w:hAnsi="Courier New" w:cs="Courier New" w:hint="default"/>
+      </w:rPr>
+    </w:lvl>
+    <w:lvl w:ilvl="8" w:tplc="04090005" w:tentative="1">
+      <w:start w:val="1"/>
+      <w:numFmt w:val="bullet"/>
+      <w:lvlText w:val=""/>
+      <w:lvlJc w:val="left"/>
+      <w:pPr>
+        <w:ind w:left="6480" w:hanging="360"/>
+      </w:pPr>
+      <w:rPr>
+        <w:rFonts w:ascii="Wingdings" w:hAnsi="Wingdings" w:hint="default"/>
+      </w:rPr>
+    </w:lvl>
+  </w:abstractNum>
+  <w:abstractNum w:abstractNumId="6" w15:restartNumberingAfterBreak="0">
     <w:nsid w:val="63F5676C"/>
     <w:multiLevelType w:val="hybridMultilevel"/>
     <w:tmpl w:val="8BC23B16"/>
@@ -2148,7 +4781,7 @@
       </w:pPr>
     </w:lvl>
   </w:abstractNum>
-  <w:abstractNum w:abstractNumId="4" w15:restartNumberingAfterBreak="0">
+  <w:abstractNum w:abstractNumId="7" w15:restartNumberingAfterBreak="0">
     <w:nsid w:val="642D50EC"/>
     <w:multiLevelType w:val="hybridMultilevel"/>
     <w:tmpl w:val="D41610BC"/>
@@ -2237,7 +4870,7 @@
       </w:pPr>
     </w:lvl>
   </w:abstractNum>
-  <w:abstractNum w:abstractNumId="5" w15:restartNumberingAfterBreak="0">
+  <w:abstractNum w:abstractNumId="8" w15:restartNumberingAfterBreak="0">
     <w:nsid w:val="66230DB0"/>
     <w:multiLevelType w:val="multilevel"/>
     <w:tmpl w:val="9ABC8E94"/>
@@ -2387,21 +5020,30 @@
     </w:lvl>
   </w:abstractNum>
   <w:num w:numId="1" w16cid:durableId="685249628">
-    <w:abstractNumId w:val="3"/>
+    <w:abstractNumId w:val="6"/>
   </w:num>
   <w:num w:numId="2" w16cid:durableId="465464617">
-    <w:abstractNumId w:val="5"/>
+    <w:abstractNumId w:val="8"/>
   </w:num>
   <w:num w:numId="3" w16cid:durableId="1248733436">
-    <w:abstractNumId w:val="4"/>
+    <w:abstractNumId w:val="7"/>
   </w:num>
   <w:num w:numId="4" w16cid:durableId="1925869101">
     <w:abstractNumId w:val="0"/>
   </w:num>
   <w:num w:numId="5" w16cid:durableId="618798081">
+    <w:abstractNumId w:val="3"/>
+  </w:num>
+  <w:num w:numId="6" w16cid:durableId="1481078246">
     <w:abstractNumId w:val="2"/>
   </w:num>
-  <w:num w:numId="6" w16cid:durableId="1481078246">
+  <w:num w:numId="7" w16cid:durableId="1578203066">
+    <w:abstractNumId w:val="5"/>
+  </w:num>
+  <w:num w:numId="8" w16cid:durableId="1403529537">
+    <w:abstractNumId w:val="4"/>
+  </w:num>
+  <w:num w:numId="9" w16cid:durableId="1236940053">
     <w:abstractNumId w:val="1"/>
   </w:num>
 </w:numbering>
@@ -2900,6 +5542,53 @@
       <w:u w:val="single"/>
     </w:rPr>
   </w:style>
+  <w:style w:type="paragraph" w:styleId="HTMLPreformatted">
+    <w:name w:val="HTML Preformatted"/>
+    <w:basedOn w:val="Normal"/>
+    <w:link w:val="HTMLPreformattedChar"/>
+    <w:uiPriority w:val="99"/>
+    <w:semiHidden/>
+    <w:unhideWhenUsed/>
+    <w:rsid w:val="00CB4129"/>
+    <w:pPr>
+      <w:tabs>
+        <w:tab w:val="left" w:pos="916"/>
+        <w:tab w:val="left" w:pos="1832"/>
+        <w:tab w:val="left" w:pos="2748"/>
+        <w:tab w:val="left" w:pos="3664"/>
+        <w:tab w:val="left" w:pos="4580"/>
+        <w:tab w:val="left" w:pos="5496"/>
+        <w:tab w:val="left" w:pos="6412"/>
+        <w:tab w:val="left" w:pos="7328"/>
+        <w:tab w:val="left" w:pos="8244"/>
+        <w:tab w:val="left" w:pos="9160"/>
+        <w:tab w:val="left" w:pos="10076"/>
+        <w:tab w:val="left" w:pos="10992"/>
+        <w:tab w:val="left" w:pos="11908"/>
+        <w:tab w:val="left" w:pos="12824"/>
+        <w:tab w:val="left" w:pos="13740"/>
+        <w:tab w:val="left" w:pos="14656"/>
+      </w:tabs>
+    </w:pPr>
+    <w:rPr>
+      <w:rFonts w:ascii="Courier New" w:eastAsia="Times New Roman" w:hAnsi="Courier New" w:cs="Courier New"/>
+      <w:sz w:val="20"/>
+      <w:szCs w:val="20"/>
+    </w:rPr>
+  </w:style>
+  <w:style w:type="character" w:customStyle="1" w:styleId="HTMLPreformattedChar">
+    <w:name w:val="HTML Preformatted Char"/>
+    <w:basedOn w:val="DefaultParagraphFont"/>
+    <w:link w:val="HTMLPreformatted"/>
+    <w:uiPriority w:val="99"/>
+    <w:semiHidden/>
+    <w:rsid w:val="00CB4129"/>
+    <w:rPr>
+      <w:rFonts w:ascii="Courier New" w:eastAsia="Times New Roman" w:hAnsi="Courier New" w:cs="Courier New"/>
+      <w:sz w:val="20"/>
+      <w:szCs w:val="20"/>
+    </w:rPr>
+  </w:style>
 </w:styles>
 </file>
 

</xml_diff>